<commit_message>
final text eddeting last bugs fixing
</commit_message>
<xml_diff>
--- a/README.docx
+++ b/README.docx
@@ -40,15 +40,7 @@
     </w:p>
     <w:p>
       <w:r>
-        <w:t xml:space="preserve">Name: </w:t>
-      </w:r>
-      <w:proofErr w:type="spellStart"/>
-      <w:r>
-        <w:t>iftah</w:t>
-      </w:r>
-      <w:proofErr w:type="spellEnd"/>
-      <w:r>
-        <w:t xml:space="preserve"> Ohayon</w:t>
+        <w:t>Name: iftah Ohayon</w:t>
       </w:r>
     </w:p>
     <w:p>
@@ -265,7 +257,6 @@
         </w:rPr>
         <w:t xml:space="preserve">: Main file containing the game loop and the initialization of the State Stack via </w:t>
       </w:r>
-      <w:proofErr w:type="spellStart"/>
       <w:r>
         <w:rPr>
           <w:rStyle w:val="HTMLCode"/>
@@ -277,7 +268,6 @@
         </w:rPr>
         <w:t>MenuManager</w:t>
       </w:r>
-      <w:proofErr w:type="spellEnd"/>
       <w:r>
         <w:rPr>
           <w:rFonts w:asciiTheme="minorHAnsi" w:hAnsiTheme="minorHAnsi"/>
@@ -303,7 +293,6 @@
           <w:szCs w:val="22"/>
         </w:rPr>
       </w:pPr>
-      <w:proofErr w:type="spellStart"/>
       <w:r>
         <w:rPr>
           <w:rStyle w:val="HTMLCode"/>
@@ -315,7 +304,6 @@
         </w:rPr>
         <w:t>GameObject.h</w:t>
       </w:r>
-      <w:proofErr w:type="spellEnd"/>
       <w:r>
         <w:rPr>
           <w:rFonts w:asciiTheme="minorHAnsi" w:hAnsiTheme="minorHAnsi"/>
@@ -402,7 +390,6 @@
           <w:szCs w:val="22"/>
         </w:rPr>
       </w:pPr>
-      <w:proofErr w:type="spellStart"/>
       <w:r>
         <w:rPr>
           <w:rStyle w:val="HTMLCode"/>
@@ -412,9 +399,33 @@
           <w:szCs w:val="22"/>
           <w:bdr w:val="none" w:sz="0" w:space="0" w:color="auto" w:frame="1"/>
         </w:rPr>
-        <w:t>GameController.h</w:t>
-      </w:r>
-      <w:proofErr w:type="spellEnd"/>
+        <w:t>GameController.h/.cpp</w:t>
+      </w:r>
+      <w:r>
+        <w:rPr>
+          <w:rFonts w:asciiTheme="minorHAnsi" w:hAnsiTheme="minorHAnsi"/>
+          <w:color w:val="1B1C1D"/>
+          <w:sz w:val="22"/>
+          <w:szCs w:val="22"/>
+        </w:rPr>
+        <w:t>: The central logic core, managing the Box2D world, camera, map creation, and turn cycle.</w:t>
+      </w:r>
+    </w:p>
+    <w:p>
+      <w:pPr>
+        <w:pStyle w:val="NormalWeb"/>
+        <w:numPr>
+          <w:ilvl w:val="0"/>
+          <w:numId w:val="21"/>
+        </w:numPr>
+        <w:spacing w:after="0" w:afterAutospacing="0" w:line="276" w:lineRule="auto"/>
+        <w:rPr>
+          <w:rFonts w:asciiTheme="minorHAnsi" w:hAnsiTheme="minorHAnsi"/>
+          <w:color w:val="1B1C1D"/>
+          <w:sz w:val="22"/>
+          <w:szCs w:val="22"/>
+        </w:rPr>
+      </w:pPr>
       <w:r>
         <w:rPr>
           <w:rStyle w:val="HTMLCode"/>
@@ -424,83 +435,8 @@
           <w:szCs w:val="22"/>
           <w:bdr w:val="none" w:sz="0" w:space="0" w:color="auto" w:frame="1"/>
         </w:rPr>
-        <w:t>/.</w:t>
-      </w:r>
-      <w:proofErr w:type="spellStart"/>
-      <w:r>
-        <w:rPr>
-          <w:rStyle w:val="HTMLCode"/>
-          <w:rFonts w:asciiTheme="minorHAnsi" w:hAnsiTheme="minorHAnsi"/>
-          <w:color w:val="444746"/>
-          <w:sz w:val="22"/>
-          <w:szCs w:val="22"/>
-          <w:bdr w:val="none" w:sz="0" w:space="0" w:color="auto" w:frame="1"/>
-        </w:rPr>
-        <w:t>cpp</w:t>
-      </w:r>
-      <w:proofErr w:type="spellEnd"/>
-      <w:r>
-        <w:rPr>
-          <w:rFonts w:asciiTheme="minorHAnsi" w:hAnsiTheme="minorHAnsi"/>
-          <w:color w:val="1B1C1D"/>
-          <w:sz w:val="22"/>
-          <w:szCs w:val="22"/>
-        </w:rPr>
-        <w:t>: The central logic core, managing the Box2D world, camera, map creation, and turn cycle.</w:t>
-      </w:r>
-    </w:p>
-    <w:p>
-      <w:pPr>
-        <w:pStyle w:val="NormalWeb"/>
-        <w:numPr>
-          <w:ilvl w:val="0"/>
-          <w:numId w:val="21"/>
-        </w:numPr>
-        <w:spacing w:after="0" w:afterAutospacing="0" w:line="276" w:lineRule="auto"/>
-        <w:rPr>
-          <w:rFonts w:asciiTheme="minorHAnsi" w:hAnsiTheme="minorHAnsi"/>
-          <w:color w:val="1B1C1D"/>
-          <w:sz w:val="22"/>
-          <w:szCs w:val="22"/>
-        </w:rPr>
-      </w:pPr>
-      <w:proofErr w:type="spellStart"/>
-      <w:r>
-        <w:rPr>
-          <w:rStyle w:val="HTMLCode"/>
-          <w:rFonts w:asciiTheme="minorHAnsi" w:hAnsiTheme="minorHAnsi"/>
-          <w:color w:val="444746"/>
-          <w:sz w:val="22"/>
-          <w:szCs w:val="22"/>
-          <w:bdr w:val="none" w:sz="0" w:space="0" w:color="auto" w:frame="1"/>
-        </w:rPr>
-        <w:t>Worm.h</w:t>
-      </w:r>
-      <w:proofErr w:type="spellEnd"/>
-      <w:r>
-        <w:rPr>
-          <w:rStyle w:val="HTMLCode"/>
-          <w:rFonts w:asciiTheme="minorHAnsi" w:hAnsiTheme="minorHAnsi"/>
-          <w:color w:val="444746"/>
-          <w:sz w:val="22"/>
-          <w:szCs w:val="22"/>
-          <w:bdr w:val="none" w:sz="0" w:space="0" w:color="auto" w:frame="1"/>
-        </w:rPr>
-        <w:t>/.</w:t>
-      </w:r>
-      <w:proofErr w:type="spellStart"/>
-      <w:r>
-        <w:rPr>
-          <w:rStyle w:val="HTMLCode"/>
-          <w:rFonts w:asciiTheme="minorHAnsi" w:hAnsiTheme="minorHAnsi"/>
-          <w:color w:val="444746"/>
-          <w:sz w:val="22"/>
-          <w:szCs w:val="22"/>
-          <w:bdr w:val="none" w:sz="0" w:space="0" w:color="auto" w:frame="1"/>
-        </w:rPr>
-        <w:t>cpp</w:t>
-      </w:r>
-      <w:proofErr w:type="spellEnd"/>
+        <w:t>Worm.h/.cpp</w:t>
+      </w:r>
       <w:r>
         <w:rPr>
           <w:rFonts w:asciiTheme="minorHAnsi" w:hAnsiTheme="minorHAnsi"/>
@@ -547,7 +483,6 @@
           <w:szCs w:val="22"/>
         </w:rPr>
       </w:pPr>
-      <w:proofErr w:type="spellStart"/>
       <w:r>
         <w:rPr>
           <w:rStyle w:val="HTMLCode"/>
@@ -559,7 +494,6 @@
         </w:rPr>
         <w:t>IWormState.h</w:t>
       </w:r>
-      <w:proofErr w:type="spellEnd"/>
       <w:r>
         <w:rPr>
           <w:rFonts w:asciiTheme="minorHAnsi" w:hAnsiTheme="minorHAnsi"/>
@@ -585,7 +519,6 @@
           <w:szCs w:val="22"/>
         </w:rPr>
       </w:pPr>
-      <w:proofErr w:type="spellStart"/>
       <w:r>
         <w:rPr>
           <w:rStyle w:val="HTMLCode"/>
@@ -595,33 +528,8 @@
           <w:szCs w:val="22"/>
           <w:bdr w:val="none" w:sz="0" w:space="0" w:color="auto" w:frame="1"/>
         </w:rPr>
-        <w:t>MenuManager.h</w:t>
-      </w:r>
-      <w:proofErr w:type="spellEnd"/>
-      <w:r>
-        <w:rPr>
-          <w:rStyle w:val="HTMLCode"/>
-          <w:rFonts w:asciiTheme="minorHAnsi" w:hAnsiTheme="minorHAnsi"/>
-          <w:color w:val="444746"/>
-          <w:sz w:val="22"/>
-          <w:szCs w:val="22"/>
-          <w:bdr w:val="none" w:sz="0" w:space="0" w:color="auto" w:frame="1"/>
-        </w:rPr>
-        <w:t>/.</w:t>
-      </w:r>
-      <w:proofErr w:type="spellStart"/>
-      <w:r>
-        <w:rPr>
-          <w:rStyle w:val="HTMLCode"/>
-          <w:rFonts w:asciiTheme="minorHAnsi" w:hAnsiTheme="minorHAnsi"/>
-          <w:color w:val="444746"/>
-          <w:sz w:val="22"/>
-          <w:szCs w:val="22"/>
-          <w:bdr w:val="none" w:sz="0" w:space="0" w:color="auto" w:frame="1"/>
-        </w:rPr>
-        <w:t>cpp</w:t>
-      </w:r>
-      <w:proofErr w:type="spellEnd"/>
+        <w:t>MenuManager.h/.cpp</w:t>
+      </w:r>
       <w:r>
         <w:rPr>
           <w:rFonts w:asciiTheme="minorHAnsi" w:hAnsiTheme="minorHAnsi"/>
@@ -668,7 +576,6 @@
           <w:szCs w:val="22"/>
         </w:rPr>
       </w:pPr>
-      <w:proofErr w:type="spellStart"/>
       <w:r>
         <w:rPr>
           <w:rStyle w:val="HTMLCode"/>
@@ -680,7 +587,6 @@
         </w:rPr>
         <w:t>ICommand.h</w:t>
       </w:r>
-      <w:proofErr w:type="spellEnd"/>
       <w:r>
         <w:rPr>
           <w:rFonts w:asciiTheme="minorHAnsi" w:hAnsiTheme="minorHAnsi"/>
@@ -727,7 +633,6 @@
           <w:szCs w:val="22"/>
         </w:rPr>
       </w:pPr>
-      <w:proofErr w:type="spellStart"/>
       <w:r>
         <w:rPr>
           <w:rStyle w:val="HTMLCode"/>
@@ -738,33 +643,8 @@
           <w:bdr w:val="none" w:sz="0" w:space="0" w:color="auto" w:frame="1"/>
         </w:rPr>
         <w:lastRenderedPageBreak/>
-        <w:t>ResourceGraphic.h</w:t>
-      </w:r>
-      <w:proofErr w:type="spellEnd"/>
-      <w:r>
-        <w:rPr>
-          <w:rStyle w:val="HTMLCode"/>
-          <w:rFonts w:asciiTheme="minorHAnsi" w:hAnsiTheme="minorHAnsi"/>
-          <w:color w:val="444746"/>
-          <w:sz w:val="22"/>
-          <w:szCs w:val="22"/>
-          <w:bdr w:val="none" w:sz="0" w:space="0" w:color="auto" w:frame="1"/>
-        </w:rPr>
-        <w:t>/.</w:t>
-      </w:r>
-      <w:proofErr w:type="spellStart"/>
-      <w:r>
-        <w:rPr>
-          <w:rStyle w:val="HTMLCode"/>
-          <w:rFonts w:asciiTheme="minorHAnsi" w:hAnsiTheme="minorHAnsi"/>
-          <w:color w:val="444746"/>
-          <w:sz w:val="22"/>
-          <w:szCs w:val="22"/>
-          <w:bdr w:val="none" w:sz="0" w:space="0" w:color="auto" w:frame="1"/>
-        </w:rPr>
-        <w:t>cpp</w:t>
-      </w:r>
-      <w:proofErr w:type="spellEnd"/>
+        <w:t>ResourceGraphic.h/.cpp</w:t>
+      </w:r>
       <w:r>
         <w:rPr>
           <w:rFonts w:asciiTheme="minorHAnsi" w:hAnsiTheme="minorHAnsi"/>
@@ -811,7 +691,6 @@
           <w:szCs w:val="22"/>
         </w:rPr>
       </w:pPr>
-      <w:proofErr w:type="spellStart"/>
       <w:r>
         <w:rPr>
           <w:rStyle w:val="HTMLCode"/>
@@ -821,33 +700,8 @@
           <w:szCs w:val="22"/>
           <w:bdr w:val="none" w:sz="0" w:space="0" w:color="auto" w:frame="1"/>
         </w:rPr>
-        <w:t>AudioManager.h</w:t>
-      </w:r>
-      <w:proofErr w:type="spellEnd"/>
-      <w:r>
-        <w:rPr>
-          <w:rStyle w:val="HTMLCode"/>
-          <w:rFonts w:asciiTheme="minorHAnsi" w:hAnsiTheme="minorHAnsi"/>
-          <w:color w:val="444746"/>
-          <w:sz w:val="22"/>
-          <w:szCs w:val="22"/>
-          <w:bdr w:val="none" w:sz="0" w:space="0" w:color="auto" w:frame="1"/>
-        </w:rPr>
-        <w:t>/.</w:t>
-      </w:r>
-      <w:proofErr w:type="spellStart"/>
-      <w:r>
-        <w:rPr>
-          <w:rStyle w:val="HTMLCode"/>
-          <w:rFonts w:asciiTheme="minorHAnsi" w:hAnsiTheme="minorHAnsi"/>
-          <w:color w:val="444746"/>
-          <w:sz w:val="22"/>
-          <w:szCs w:val="22"/>
-          <w:bdr w:val="none" w:sz="0" w:space="0" w:color="auto" w:frame="1"/>
-        </w:rPr>
-        <w:t>cpp</w:t>
-      </w:r>
-      <w:proofErr w:type="spellEnd"/>
+        <w:t>AudioManager.h/.cpp</w:t>
+      </w:r>
       <w:r>
         <w:rPr>
           <w:rFonts w:asciiTheme="minorHAnsi" w:hAnsiTheme="minorHAnsi"/>
@@ -894,7 +748,6 @@
           <w:szCs w:val="22"/>
         </w:rPr>
       </w:pPr>
-      <w:proofErr w:type="spellStart"/>
       <w:r>
         <w:rPr>
           <w:rStyle w:val="HTMLCode"/>
@@ -904,33 +757,8 @@
           <w:szCs w:val="22"/>
           <w:bdr w:val="none" w:sz="0" w:space="0" w:color="auto" w:frame="1"/>
         </w:rPr>
-        <w:t>SettingsManager.h</w:t>
-      </w:r>
-      <w:proofErr w:type="spellEnd"/>
-      <w:r>
-        <w:rPr>
-          <w:rStyle w:val="HTMLCode"/>
-          <w:rFonts w:asciiTheme="minorHAnsi" w:hAnsiTheme="minorHAnsi"/>
-          <w:color w:val="444746"/>
-          <w:sz w:val="22"/>
-          <w:szCs w:val="22"/>
-          <w:bdr w:val="none" w:sz="0" w:space="0" w:color="auto" w:frame="1"/>
-        </w:rPr>
-        <w:t>/.</w:t>
-      </w:r>
-      <w:proofErr w:type="spellStart"/>
-      <w:r>
-        <w:rPr>
-          <w:rStyle w:val="HTMLCode"/>
-          <w:rFonts w:asciiTheme="minorHAnsi" w:hAnsiTheme="minorHAnsi"/>
-          <w:color w:val="444746"/>
-          <w:sz w:val="22"/>
-          <w:szCs w:val="22"/>
-          <w:bdr w:val="none" w:sz="0" w:space="0" w:color="auto" w:frame="1"/>
-        </w:rPr>
-        <w:t>cpp</w:t>
-      </w:r>
-      <w:proofErr w:type="spellEnd"/>
+        <w:t>SettingsManager.h/.cpp</w:t>
+      </w:r>
       <w:r>
         <w:rPr>
           <w:rFonts w:asciiTheme="minorHAnsi" w:hAnsiTheme="minorHAnsi"/>
@@ -1008,9 +836,33 @@
           <w:szCs w:val="20"/>
           <w:bdr w:val="none" w:sz="0" w:space="0" w:color="auto" w:frame="1"/>
         </w:rPr>
-        <w:t xml:space="preserve">b2World </w:t>
-      </w:r>
-      <w:proofErr w:type="spellStart"/>
+        <w:t>b2World m_world</w:t>
+      </w:r>
+      <w:r>
+        <w:rPr>
+          <w:rFonts w:eastAsia="Times New Roman" w:cs="Times New Roman"/>
+          <w:color w:val="1B1C1D"/>
+          <w:sz w:val="24"/>
+          <w:szCs w:val="24"/>
+        </w:rPr>
+        <w:t>: The core physics object (Box2D) responsible for simulating gravity, collisions, and physical movement.</w:t>
+      </w:r>
+    </w:p>
+    <w:p>
+      <w:pPr>
+        <w:numPr>
+          <w:ilvl w:val="0"/>
+          <w:numId w:val="11"/>
+        </w:numPr>
+        <w:spacing w:before="100" w:beforeAutospacing="1" w:after="0" w:line="240" w:lineRule="auto"/>
+        <w:rPr>
+          <w:rFonts w:eastAsia="Times New Roman" w:cs="Times New Roman"/>
+          <w:color w:val="1B1C1D"/>
+          <w:sz w:val="24"/>
+          <w:szCs w:val="24"/>
+        </w:rPr>
+      </w:pPr>
+      <w:proofErr w:type="gramStart"/>
       <w:r>
         <w:rPr>
           <w:rFonts w:eastAsia="Times New Roman" w:cs="Courier New"/>
@@ -1021,34 +873,9 @@
           <w:szCs w:val="20"/>
           <w:bdr w:val="none" w:sz="0" w:space="0" w:color="auto" w:frame="1"/>
         </w:rPr>
-        <w:t>m_world</w:t>
-      </w:r>
-      <w:proofErr w:type="spellEnd"/>
-      <w:r>
-        <w:rPr>
-          <w:rFonts w:eastAsia="Times New Roman" w:cs="Times New Roman"/>
-          <w:color w:val="1B1C1D"/>
-          <w:sz w:val="24"/>
-          <w:szCs w:val="24"/>
-        </w:rPr>
-        <w:t>: The core physics object (Box2D) responsible for simulating gravity, collisions, and physical movement.</w:t>
-      </w:r>
-    </w:p>
-    <w:p>
-      <w:pPr>
-        <w:numPr>
-          <w:ilvl w:val="0"/>
-          <w:numId w:val="11"/>
-        </w:numPr>
-        <w:spacing w:before="100" w:beforeAutospacing="1" w:after="0" w:line="240" w:lineRule="auto"/>
-        <w:rPr>
-          <w:rFonts w:eastAsia="Times New Roman" w:cs="Times New Roman"/>
-          <w:color w:val="1B1C1D"/>
-          <w:sz w:val="24"/>
-          <w:szCs w:val="24"/>
-        </w:rPr>
-      </w:pPr>
-      <w:proofErr w:type="gramStart"/>
+        <w:t>std::</w:t>
+      </w:r>
+      <w:proofErr w:type="gramEnd"/>
       <w:r>
         <w:rPr>
           <w:rFonts w:eastAsia="Times New Roman" w:cs="Courier New"/>
@@ -1059,9 +886,9 @@
           <w:szCs w:val="20"/>
           <w:bdr w:val="none" w:sz="0" w:space="0" w:color="auto" w:frame="1"/>
         </w:rPr>
-        <w:t>std::</w:t>
-      </w:r>
-      <w:proofErr w:type="gramEnd"/>
+        <w:t>vector&lt;</w:t>
+      </w:r>
+      <w:proofErr w:type="gramStart"/>
       <w:r>
         <w:rPr>
           <w:rFonts w:eastAsia="Times New Roman" w:cs="Courier New"/>
@@ -1072,9 +899,9 @@
           <w:szCs w:val="20"/>
           <w:bdr w:val="none" w:sz="0" w:space="0" w:color="auto" w:frame="1"/>
         </w:rPr>
-        <w:t>vector&lt;</w:t>
-      </w:r>
-      <w:proofErr w:type="gramStart"/>
+        <w:t>std::</w:t>
+      </w:r>
+      <w:proofErr w:type="gramEnd"/>
       <w:r>
         <w:rPr>
           <w:rFonts w:eastAsia="Times New Roman" w:cs="Courier New"/>
@@ -1085,10 +912,64 @@
           <w:szCs w:val="20"/>
           <w:bdr w:val="none" w:sz="0" w:space="0" w:color="auto" w:frame="1"/>
         </w:rPr>
+        <w:t>unique_ptr&lt;GameObject&gt;&gt; m_gameObjects</w:t>
+      </w:r>
+      <w:r>
+        <w:rPr>
+          <w:rFonts w:eastAsia="Times New Roman" w:cs="Times New Roman"/>
+          <w:color w:val="1B1C1D"/>
+          <w:sz w:val="24"/>
+          <w:szCs w:val="24"/>
+        </w:rPr>
+        <w:t>: A vector holding smart pointers (</w:t>
+      </w:r>
+      <w:proofErr w:type="gramStart"/>
+      <w:r>
+        <w:rPr>
+          <w:rFonts w:eastAsia="Times New Roman" w:cs="Courier New"/>
+          <w:color w:val="444746"/>
+          <w:sz w:val="20"/>
+          <w:szCs w:val="20"/>
+          <w:bdr w:val="none" w:sz="0" w:space="0" w:color="auto" w:frame="1"/>
+        </w:rPr>
         <w:t>std::</w:t>
       </w:r>
-      <w:proofErr w:type="spellStart"/>
       <w:proofErr w:type="gramEnd"/>
+      <w:r>
+        <w:rPr>
+          <w:rFonts w:eastAsia="Times New Roman" w:cs="Courier New"/>
+          <w:color w:val="444746"/>
+          <w:sz w:val="20"/>
+          <w:szCs w:val="20"/>
+          <w:bdr w:val="none" w:sz="0" w:space="0" w:color="auto" w:frame="1"/>
+        </w:rPr>
+        <w:t>unique_ptr</w:t>
+      </w:r>
+      <w:r>
+        <w:rPr>
+          <w:rFonts w:eastAsia="Times New Roman" w:cs="Times New Roman"/>
+          <w:color w:val="1B1C1D"/>
+          <w:sz w:val="24"/>
+          <w:szCs w:val="24"/>
+        </w:rPr>
+        <w:t>) to all entities in the game world, allowing for safe memory management and polymorphic iteration (updates/renders).</w:t>
+      </w:r>
+    </w:p>
+    <w:p>
+      <w:pPr>
+        <w:numPr>
+          <w:ilvl w:val="0"/>
+          <w:numId w:val="11"/>
+        </w:numPr>
+        <w:spacing w:before="100" w:beforeAutospacing="1" w:after="0" w:line="240" w:lineRule="auto"/>
+        <w:rPr>
+          <w:rFonts w:eastAsia="Times New Roman" w:cs="Times New Roman"/>
+          <w:color w:val="1B1C1D"/>
+          <w:sz w:val="24"/>
+          <w:szCs w:val="24"/>
+        </w:rPr>
+      </w:pPr>
+      <w:proofErr w:type="gramStart"/>
       <w:r>
         <w:rPr>
           <w:rFonts w:eastAsia="Times New Roman" w:cs="Courier New"/>
@@ -1099,9 +980,9 @@
           <w:szCs w:val="20"/>
           <w:bdr w:val="none" w:sz="0" w:space="0" w:color="auto" w:frame="1"/>
         </w:rPr>
-        <w:t>unique_ptr</w:t>
-      </w:r>
-      <w:proofErr w:type="spellEnd"/>
+        <w:t>std::</w:t>
+      </w:r>
+      <w:proofErr w:type="gramEnd"/>
       <w:r>
         <w:rPr>
           <w:rFonts w:eastAsia="Times New Roman" w:cs="Courier New"/>
@@ -1112,9 +993,9 @@
           <w:szCs w:val="20"/>
           <w:bdr w:val="none" w:sz="0" w:space="0" w:color="auto" w:frame="1"/>
         </w:rPr>
-        <w:t>&lt;</w:t>
-      </w:r>
-      <w:proofErr w:type="spellStart"/>
+        <w:t>vector&lt;</w:t>
+      </w:r>
+      <w:proofErr w:type="gramStart"/>
       <w:r>
         <w:rPr>
           <w:rFonts w:eastAsia="Times New Roman" w:cs="Courier New"/>
@@ -1125,9 +1006,9 @@
           <w:szCs w:val="20"/>
           <w:bdr w:val="none" w:sz="0" w:space="0" w:color="auto" w:frame="1"/>
         </w:rPr>
-        <w:t>GameObject</w:t>
-      </w:r>
-      <w:proofErr w:type="spellEnd"/>
+        <w:t>std::</w:t>
+      </w:r>
+      <w:proofErr w:type="gramEnd"/>
       <w:r>
         <w:rPr>
           <w:rFonts w:eastAsia="Times New Roman" w:cs="Courier New"/>
@@ -1138,9 +1019,9 @@
           <w:szCs w:val="20"/>
           <w:bdr w:val="none" w:sz="0" w:space="0" w:color="auto" w:frame="1"/>
         </w:rPr>
-        <w:t xml:space="preserve">&gt;&gt; </w:t>
-      </w:r>
-      <w:proofErr w:type="spellStart"/>
+        <w:t>unique_ptr&lt;MenuScreenState&gt;&gt; m_</w:t>
+      </w:r>
+      <w:proofErr w:type="gramStart"/>
       <w:r>
         <w:rPr>
           <w:rFonts w:eastAsia="Times New Roman" w:cs="Courier New"/>
@@ -1151,9 +1032,9 @@
           <w:szCs w:val="20"/>
           <w:bdr w:val="none" w:sz="0" w:space="0" w:color="auto" w:frame="1"/>
         </w:rPr>
-        <w:t>m_gameObjects</w:t>
-      </w:r>
-      <w:proofErr w:type="spellEnd"/>
+        <w:t>states</w:t>
+      </w:r>
+      <w:proofErr w:type="gramEnd"/>
       <w:r>
         <w:rPr>
           <w:rFonts w:eastAsia="Times New Roman" w:cs="Times New Roman"/>
@@ -1161,9 +1042,29 @@
           <w:sz w:val="24"/>
           <w:szCs w:val="24"/>
         </w:rPr>
-        <w:t>: A vector holding smart pointers (</w:t>
-      </w:r>
-      <w:proofErr w:type="gramStart"/>
+        <w:t xml:space="preserve">: The </w:t>
+      </w:r>
+      <w:r>
+        <w:rPr>
+          <w:rFonts w:eastAsia="Times New Roman" w:cs="Times New Roman"/>
+          <w:b/>
+          <w:bCs/>
+          <w:color w:val="1B1C1D"/>
+          <w:sz w:val="24"/>
+          <w:szCs w:val="24"/>
+          <w:bdr w:val="none" w:sz="0" w:space="0" w:color="auto" w:frame="1"/>
+        </w:rPr>
+        <w:t>State Stack</w:t>
+      </w:r>
+      <w:r>
+        <w:rPr>
+          <w:rFonts w:eastAsia="Times New Roman" w:cs="Times New Roman"/>
+          <w:color w:val="1B1C1D"/>
+          <w:sz w:val="24"/>
+          <w:szCs w:val="24"/>
+        </w:rPr>
+        <w:t xml:space="preserve"> (implemented as a vector) within </w:t>
+      </w:r>
       <w:r>
         <w:rPr>
           <w:rFonts w:eastAsia="Times New Roman" w:cs="Courier New"/>
@@ -1172,21 +1073,8 @@
           <w:szCs w:val="20"/>
           <w:bdr w:val="none" w:sz="0" w:space="0" w:color="auto" w:frame="1"/>
         </w:rPr>
-        <w:t>std::</w:t>
-      </w:r>
-      <w:proofErr w:type="spellStart"/>
-      <w:proofErr w:type="gramEnd"/>
-      <w:r>
-        <w:rPr>
-          <w:rFonts w:eastAsia="Times New Roman" w:cs="Courier New"/>
-          <w:color w:val="444746"/>
-          <w:sz w:val="20"/>
-          <w:szCs w:val="20"/>
-          <w:bdr w:val="none" w:sz="0" w:space="0" w:color="auto" w:frame="1"/>
-        </w:rPr>
-        <w:t>unique_ptr</w:t>
-      </w:r>
-      <w:proofErr w:type="spellEnd"/>
+        <w:t>MenuManager</w:t>
+      </w:r>
       <w:r>
         <w:rPr>
           <w:rFonts w:eastAsia="Times New Roman" w:cs="Times New Roman"/>
@@ -1194,7 +1082,86 @@
           <w:sz w:val="24"/>
           <w:szCs w:val="24"/>
         </w:rPr>
-        <w:t>) to all entities in the game world, allowing for safe memory management and polymorphic iteration (updates/renders).</w:t>
+        <w:t xml:space="preserve"> that controls screen flow using the </w:t>
+      </w:r>
+      <w:r>
+        <w:rPr>
+          <w:rFonts w:eastAsia="Times New Roman" w:cs="Times New Roman"/>
+          <w:color w:val="1B1C1D"/>
+          <w:sz w:val="24"/>
+          <w:szCs w:val="24"/>
+          <w:bdr w:val="none" w:sz="0" w:space="0" w:color="auto" w:frame="1"/>
+        </w:rPr>
+        <w:t>LIFO</w:t>
+      </w:r>
+      <w:r>
+        <w:rPr>
+          <w:rFonts w:eastAsia="Times New Roman" w:cs="Times New Roman"/>
+          <w:color w:val="1B1C1D"/>
+          <w:sz w:val="24"/>
+          <w:szCs w:val="24"/>
+        </w:rPr>
+        <w:t xml:space="preserve"> principle (Last-In, First-Out). This automatically manages returning to previous menus.</w:t>
+      </w:r>
+    </w:p>
+    <w:p>
+      <w:pPr>
+        <w:numPr>
+          <w:ilvl w:val="0"/>
+          <w:numId w:val="11"/>
+        </w:numPr>
+        <w:spacing w:before="100" w:beforeAutospacing="1" w:after="0" w:line="240" w:lineRule="auto"/>
+        <w:rPr>
+          <w:rFonts w:eastAsia="Times New Roman" w:cs="Times New Roman"/>
+          <w:color w:val="1B1C1D"/>
+          <w:sz w:val="24"/>
+          <w:szCs w:val="24"/>
+        </w:rPr>
+      </w:pPr>
+      <w:proofErr w:type="gramStart"/>
+      <w:r>
+        <w:rPr>
+          <w:rStyle w:val="HTMLCode"/>
+          <w:rFonts w:asciiTheme="minorHAnsi" w:eastAsiaTheme="minorEastAsia" w:hAnsiTheme="minorHAnsi"/>
+        </w:rPr>
+        <w:t>std::</w:t>
+      </w:r>
+      <w:proofErr w:type="gramEnd"/>
+      <w:r>
+        <w:rPr>
+          <w:rStyle w:val="HTMLCode"/>
+          <w:rFonts w:asciiTheme="minorHAnsi" w:eastAsiaTheme="minorEastAsia" w:hAnsiTheme="minorHAnsi"/>
+        </w:rPr>
+        <w:t>vector&lt;</w:t>
+      </w:r>
+      <w:proofErr w:type="gramStart"/>
+      <w:r>
+        <w:rPr>
+          <w:rStyle w:val="HTMLCode"/>
+          <w:rFonts w:asciiTheme="minorHAnsi" w:eastAsiaTheme="minorEastAsia" w:hAnsiTheme="minorHAnsi"/>
+        </w:rPr>
+        <w:t>std::</w:t>
+      </w:r>
+      <w:proofErr w:type="gramEnd"/>
+      <w:r>
+        <w:rPr>
+          <w:rStyle w:val="HTMLCode"/>
+          <w:rFonts w:asciiTheme="minorHAnsi" w:eastAsiaTheme="minorEastAsia" w:hAnsiTheme="minorHAnsi"/>
+        </w:rPr>
+        <w:t>unique_ptr&lt;Player&gt;&gt; m_players</w:t>
+      </w:r>
+      <w:r>
+        <w:t xml:space="preserve">: The vector holding all active players. This structure is essential for turn management and identifying the current player using </w:t>
+      </w:r>
+      <w:r>
+        <w:rPr>
+          <w:rStyle w:val="HTMLCode"/>
+          <w:rFonts w:asciiTheme="minorHAnsi" w:eastAsiaTheme="minorEastAsia" w:hAnsiTheme="minorHAnsi"/>
+        </w:rPr>
+        <w:t>m_currentPlayerIndex</w:t>
+      </w:r>
+      <w:r>
+        <w:t>.</w:t>
       </w:r>
     </w:p>
     <w:p>
@@ -1235,8 +1202,32 @@
           <w:szCs w:val="20"/>
           <w:bdr w:val="none" w:sz="0" w:space="0" w:color="auto" w:frame="1"/>
         </w:rPr>
-        <w:t>vector&lt;</w:t>
-      </w:r>
+        <w:t>unique_ptr&lt;IWormState&gt; m_state</w:t>
+      </w:r>
+      <w:r>
+        <w:rPr>
+          <w:rFonts w:eastAsia="Times New Roman" w:cs="Times New Roman"/>
+          <w:color w:val="1B1C1D"/>
+          <w:sz w:val="24"/>
+          <w:szCs w:val="24"/>
+        </w:rPr>
+        <w:t>: The polymorphic pointer central to the State Pattern, defining the Worm's current behavior.</w:t>
+      </w:r>
+    </w:p>
+    <w:p>
+      <w:pPr>
+        <w:numPr>
+          <w:ilvl w:val="0"/>
+          <w:numId w:val="11"/>
+        </w:numPr>
+        <w:spacing w:before="100" w:beforeAutospacing="1" w:after="0" w:line="240" w:lineRule="auto"/>
+        <w:rPr>
+          <w:rFonts w:eastAsia="Times New Roman" w:cs="Times New Roman"/>
+          <w:color w:val="1B1C1D"/>
+          <w:sz w:val="24"/>
+          <w:szCs w:val="24"/>
+        </w:rPr>
+      </w:pPr>
       <w:proofErr w:type="gramStart"/>
       <w:r>
         <w:rPr>
@@ -1250,7 +1241,6 @@
         </w:rPr>
         <w:t>std::</w:t>
       </w:r>
-      <w:proofErr w:type="spellStart"/>
       <w:proofErr w:type="gramEnd"/>
       <w:r>
         <w:rPr>
@@ -1262,9 +1252,9 @@
           <w:szCs w:val="20"/>
           <w:bdr w:val="none" w:sz="0" w:space="0" w:color="auto" w:frame="1"/>
         </w:rPr>
-        <w:t>unique_ptr</w:t>
-      </w:r>
-      <w:proofErr w:type="spellEnd"/>
+        <w:t>unordered_map&lt;</w:t>
+      </w:r>
+      <w:proofErr w:type="gramStart"/>
       <w:r>
         <w:rPr>
           <w:rFonts w:eastAsia="Times New Roman" w:cs="Courier New"/>
@@ -1275,9 +1265,9 @@
           <w:szCs w:val="20"/>
           <w:bdr w:val="none" w:sz="0" w:space="0" w:color="auto" w:frame="1"/>
         </w:rPr>
-        <w:t>&lt;</w:t>
-      </w:r>
-      <w:proofErr w:type="spellStart"/>
+        <w:t>std::</w:t>
+      </w:r>
+      <w:proofErr w:type="gramEnd"/>
       <w:r>
         <w:rPr>
           <w:rFonts w:eastAsia="Times New Roman" w:cs="Courier New"/>
@@ -1288,49 +1278,46 @@
           <w:szCs w:val="20"/>
           <w:bdr w:val="none" w:sz="0" w:space="0" w:color="auto" w:frame="1"/>
         </w:rPr>
-        <w:t>MenuScreenState</w:t>
-      </w:r>
-      <w:proofErr w:type="spellEnd"/>
+        <w:t>string, ...&gt;</w:t>
+      </w:r>
+      <w:r>
+        <w:rPr>
+          <w:rFonts w:eastAsia="Times New Roman" w:cs="Times New Roman"/>
+          <w:color w:val="1B1C1D"/>
+          <w:sz w:val="24"/>
+          <w:szCs w:val="24"/>
+        </w:rPr>
+        <w:t>: Used within resource managers (</w:t>
+      </w:r>
       <w:r>
         <w:rPr>
           <w:rFonts w:eastAsia="Times New Roman" w:cs="Courier New"/>
-          <w:b/>
-          <w:bCs/>
           <w:color w:val="444746"/>
           <w:sz w:val="20"/>
           <w:szCs w:val="20"/>
           <w:bdr w:val="none" w:sz="0" w:space="0" w:color="auto" w:frame="1"/>
         </w:rPr>
-        <w:t xml:space="preserve">&gt;&gt; </w:t>
-      </w:r>
-      <w:proofErr w:type="spellStart"/>
+        <w:t>ResourceGraphic</w:t>
+      </w:r>
+      <w:r>
+        <w:rPr>
+          <w:rFonts w:eastAsia="Times New Roman" w:cs="Times New Roman"/>
+          <w:color w:val="1B1C1D"/>
+          <w:sz w:val="24"/>
+          <w:szCs w:val="24"/>
+        </w:rPr>
+        <w:t xml:space="preserve">, </w:t>
+      </w:r>
       <w:r>
         <w:rPr>
           <w:rFonts w:eastAsia="Times New Roman" w:cs="Courier New"/>
-          <w:b/>
-          <w:bCs/>
           <w:color w:val="444746"/>
           <w:sz w:val="20"/>
           <w:szCs w:val="20"/>
           <w:bdr w:val="none" w:sz="0" w:space="0" w:color="auto" w:frame="1"/>
         </w:rPr>
-        <w:t>m_</w:t>
-      </w:r>
-      <w:proofErr w:type="gramStart"/>
-      <w:r>
-        <w:rPr>
-          <w:rFonts w:eastAsia="Times New Roman" w:cs="Courier New"/>
-          <w:b/>
-          <w:bCs/>
-          <w:color w:val="444746"/>
-          <w:sz w:val="20"/>
-          <w:szCs w:val="20"/>
-          <w:bdr w:val="none" w:sz="0" w:space="0" w:color="auto" w:frame="1"/>
-        </w:rPr>
-        <w:t>states</w:t>
-      </w:r>
-      <w:proofErr w:type="spellEnd"/>
-      <w:proofErr w:type="gramEnd"/>
+        <w:t>AudioManager</w:t>
+      </w:r>
       <w:r>
         <w:rPr>
           <w:rFonts w:eastAsia="Times New Roman" w:cs="Times New Roman"/>
@@ -1338,7 +1325,219 @@
           <w:sz w:val="24"/>
           <w:szCs w:val="24"/>
         </w:rPr>
-        <w:t xml:space="preserve">: The </w:t>
+        <w:t>) for efficient key-based storage and retrieval of assets (textures, sounds).</w:t>
+      </w:r>
+    </w:p>
+    <w:p>
+      <w:pPr>
+        <w:pStyle w:val="Heading1"/>
+        <w:rPr>
+          <w:rFonts w:asciiTheme="minorHAnsi" w:hAnsiTheme="minorHAnsi"/>
+        </w:rPr>
+      </w:pPr>
+      <w:r>
+        <w:rPr>
+          <w:rFonts w:asciiTheme="minorHAnsi" w:hAnsiTheme="minorHAnsi"/>
+        </w:rPr>
+        <w:t>Notable Algorithms</w:t>
+      </w:r>
+    </w:p>
+    <w:p>
+      <w:pPr>
+        <w:pStyle w:val="ListParagraph"/>
+        <w:numPr>
+          <w:ilvl w:val="0"/>
+          <w:numId w:val="13"/>
+        </w:numPr>
+        <w:spacing w:before="100" w:beforeAutospacing="1" w:after="0" w:line="240" w:lineRule="auto"/>
+        <w:rPr>
+          <w:rFonts w:eastAsia="Times New Roman" w:cs="Times New Roman"/>
+          <w:color w:val="1B1C1D"/>
+        </w:rPr>
+      </w:pPr>
+      <w:r>
+        <w:rPr>
+          <w:rFonts w:eastAsia="Times New Roman" w:cs="Times New Roman"/>
+          <w:b/>
+          <w:bCs/>
+          <w:color w:val="1B1C1D"/>
+          <w:bdr w:val="none" w:sz="0" w:space="0" w:color="auto" w:frame="1"/>
+        </w:rPr>
+        <w:t>Cyclical Turn Management:</w:t>
+      </w:r>
+      <w:r>
+        <w:rPr>
+          <w:rFonts w:eastAsia="Times New Roman" w:cs="Times New Roman"/>
+          <w:color w:val="1B1C1D"/>
+        </w:rPr>
+        <w:t xml:space="preserve"> The use of the modulo operator in </w:t>
+      </w:r>
+      <w:r>
+        <w:rPr>
+          <w:rFonts w:eastAsia="Times New Roman" w:cs="Courier New"/>
+          <w:color w:val="444746"/>
+          <w:bdr w:val="none" w:sz="0" w:space="0" w:color="auto" w:frame="1"/>
+        </w:rPr>
+        <w:t>m_currentPlayerIndex = (m_currentPlayerIndex + 1) % m_</w:t>
+      </w:r>
+      <w:proofErr w:type="gramStart"/>
+      <w:r>
+        <w:rPr>
+          <w:rFonts w:eastAsia="Times New Roman" w:cs="Courier New"/>
+          <w:color w:val="444746"/>
+          <w:bdr w:val="none" w:sz="0" w:space="0" w:color="auto" w:frame="1"/>
+        </w:rPr>
+        <w:t>players.size</w:t>
+      </w:r>
+      <w:proofErr w:type="gramEnd"/>
+      <w:r>
+        <w:rPr>
+          <w:rFonts w:eastAsia="Times New Roman" w:cs="Courier New"/>
+          <w:color w:val="444746"/>
+          <w:bdr w:val="none" w:sz="0" w:space="0" w:color="auto" w:frame="1"/>
+        </w:rPr>
+        <w:t>()</w:t>
+      </w:r>
+      <w:r>
+        <w:rPr>
+          <w:rFonts w:eastAsia="Times New Roman" w:cs="Times New Roman"/>
+          <w:color w:val="1B1C1D"/>
+        </w:rPr>
+        <w:t xml:space="preserve"> ensures the turn sequence cycles seamlessly back to the first player after the last player finishes.</w:t>
+      </w:r>
+    </w:p>
+    <w:p>
+      <w:pPr>
+        <w:pStyle w:val="ListParagraph"/>
+        <w:numPr>
+          <w:ilvl w:val="0"/>
+          <w:numId w:val="13"/>
+        </w:numPr>
+        <w:spacing w:before="100" w:beforeAutospacing="1" w:after="0" w:line="240" w:lineRule="auto"/>
+        <w:rPr>
+          <w:rFonts w:eastAsia="Times New Roman" w:cs="Times New Roman"/>
+          <w:color w:val="1B1C1D"/>
+        </w:rPr>
+      </w:pPr>
+      <w:r>
+        <w:rPr>
+          <w:rFonts w:eastAsia="Times New Roman" w:cs="Times New Roman"/>
+          <w:b/>
+          <w:bCs/>
+          <w:color w:val="1B1C1D"/>
+          <w:bdr w:val="none" w:sz="0" w:space="0" w:color="auto" w:frame="1"/>
+        </w:rPr>
+        <w:t>Collision-Preventing Object Placement:</w:t>
+      </w:r>
+      <w:r>
+        <w:rPr>
+          <w:rFonts w:eastAsia="Times New Roman" w:cs="Times New Roman"/>
+          <w:color w:val="1B1C1D"/>
+        </w:rPr>
+        <w:t xml:space="preserve"> The </w:t>
+      </w:r>
+      <w:r>
+        <w:rPr>
+          <w:rFonts w:eastAsia="Times New Roman" w:cs="Courier New"/>
+          <w:color w:val="444746"/>
+          <w:bdr w:val="none" w:sz="0" w:space="0" w:color="auto" w:frame="1"/>
+        </w:rPr>
+        <w:t>setupWorld</w:t>
+      </w:r>
+      <w:r>
+        <w:rPr>
+          <w:rFonts w:eastAsia="Times New Roman" w:cs="Times New Roman"/>
+          <w:color w:val="1B1C1D"/>
+        </w:rPr>
+        <w:t xml:space="preserve"> function implements a placement algorithm that uses iteration and bounding box checks (</w:t>
+      </w:r>
+      <w:proofErr w:type="gramStart"/>
+      <w:r>
+        <w:rPr>
+          <w:rFonts w:eastAsia="Times New Roman" w:cs="Courier New"/>
+          <w:color w:val="444746"/>
+          <w:bdr w:val="none" w:sz="0" w:space="0" w:color="auto" w:frame="1"/>
+        </w:rPr>
+        <w:t>sf::FloatRect::</w:t>
+      </w:r>
+      <w:proofErr w:type="gramEnd"/>
+      <w:r>
+        <w:rPr>
+          <w:rFonts w:eastAsia="Times New Roman" w:cs="Courier New"/>
+          <w:color w:val="444746"/>
+          <w:bdr w:val="none" w:sz="0" w:space="0" w:color="auto" w:frame="1"/>
+        </w:rPr>
+        <w:t>intersects</w:t>
+      </w:r>
+      <w:r>
+        <w:rPr>
+          <w:rFonts w:eastAsia="Times New Roman" w:cs="Times New Roman"/>
+          <w:color w:val="1B1C1D"/>
+        </w:rPr>
+        <w:t>) to prevent overlap when scattering decorative objects on the terrain.</w:t>
+      </w:r>
+    </w:p>
+    <w:p>
+      <w:pPr>
+        <w:pStyle w:val="ListParagraph"/>
+        <w:numPr>
+          <w:ilvl w:val="0"/>
+          <w:numId w:val="13"/>
+        </w:numPr>
+        <w:spacing w:before="100" w:beforeAutospacing="1" w:after="0" w:line="240" w:lineRule="auto"/>
+        <w:rPr>
+          <w:rFonts w:eastAsia="Times New Roman" w:cs="Times New Roman"/>
+          <w:color w:val="1B1C1D"/>
+        </w:rPr>
+      </w:pPr>
+      <w:r>
+        <w:rPr>
+          <w:rStyle w:val="HTMLCode"/>
+          <w:rFonts w:asciiTheme="minorHAnsi" w:eastAsiaTheme="minorEastAsia" w:hAnsiTheme="minorHAnsi"/>
+          <w:b/>
+          <w:bCs/>
+          <w:sz w:val="22"/>
+          <w:szCs w:val="22"/>
+        </w:rPr>
+        <w:t>Ground Check Algorithm</w:t>
+      </w:r>
+      <w:r>
+        <w:t>: Uses the Box2D contact list to check if the Worm's body is touching any object flagged as terrain, which is the basis for enabling jumping and resetting jump counters.</w:t>
+      </w:r>
+    </w:p>
+    <w:p>
+      <w:pPr>
+        <w:pStyle w:val="Heading1"/>
+        <w:rPr>
+          <w:rFonts w:asciiTheme="minorHAnsi" w:hAnsiTheme="minorHAnsi"/>
+        </w:rPr>
+      </w:pPr>
+      <w:r>
+        <w:rPr>
+          <w:rFonts w:asciiTheme="minorHAnsi" w:hAnsiTheme="minorHAnsi"/>
+        </w:rPr>
+        <w:lastRenderedPageBreak/>
+        <w:t>Design</w:t>
+      </w:r>
+    </w:p>
+    <w:p>
+      <w:pPr>
+        <w:spacing w:before="100" w:beforeAutospacing="1" w:after="0" w:line="240" w:lineRule="auto"/>
+        <w:rPr>
+          <w:rFonts w:eastAsia="Times New Roman" w:cs="Times New Roman"/>
+          <w:color w:val="1B1C1D"/>
+          <w:sz w:val="24"/>
+          <w:szCs w:val="24"/>
+        </w:rPr>
+      </w:pPr>
+      <w:r>
+        <w:rPr>
+          <w:rFonts w:eastAsia="Times New Roman" w:cs="Times New Roman"/>
+          <w:color w:val="1B1C1D"/>
+          <w:sz w:val="24"/>
+          <w:szCs w:val="24"/>
+        </w:rPr>
+        <w:t xml:space="preserve">The project uses </w:t>
       </w:r>
       <w:r>
         <w:rPr>
@@ -1350,7 +1549,7 @@
           <w:szCs w:val="24"/>
           <w:bdr w:val="none" w:sz="0" w:space="0" w:color="auto" w:frame="1"/>
         </w:rPr>
-        <w:t>State Stack</w:t>
+        <w:t>Decoupling</w:t>
       </w:r>
       <w:r>
         <w:rPr>
@@ -1359,633 +1558,7 @@
           <w:sz w:val="24"/>
           <w:szCs w:val="24"/>
         </w:rPr>
-        <w:t xml:space="preserve"> (implemented as a vector) within </w:t>
-      </w:r>
-      <w:proofErr w:type="spellStart"/>
-      <w:r>
-        <w:rPr>
-          <w:rFonts w:eastAsia="Times New Roman" w:cs="Courier New"/>
-          <w:color w:val="444746"/>
-          <w:sz w:val="20"/>
-          <w:szCs w:val="20"/>
-          <w:bdr w:val="none" w:sz="0" w:space="0" w:color="auto" w:frame="1"/>
-        </w:rPr>
-        <w:t>MenuManager</w:t>
-      </w:r>
-      <w:proofErr w:type="spellEnd"/>
-      <w:r>
-        <w:rPr>
-          <w:rFonts w:eastAsia="Times New Roman" w:cs="Times New Roman"/>
-          <w:color w:val="1B1C1D"/>
-          <w:sz w:val="24"/>
-          <w:szCs w:val="24"/>
-        </w:rPr>
-        <w:t xml:space="preserve"> that controls screen flow using the </w:t>
-      </w:r>
-      <w:r>
-        <w:rPr>
-          <w:rFonts w:eastAsia="Times New Roman" w:cs="Times New Roman"/>
-          <w:color w:val="1B1C1D"/>
-          <w:sz w:val="24"/>
-          <w:szCs w:val="24"/>
-          <w:bdr w:val="none" w:sz="0" w:space="0" w:color="auto" w:frame="1"/>
-        </w:rPr>
-        <w:t>LIFO</w:t>
-      </w:r>
-      <w:r>
-        <w:rPr>
-          <w:rFonts w:eastAsia="Times New Roman" w:cs="Times New Roman"/>
-          <w:color w:val="1B1C1D"/>
-          <w:sz w:val="24"/>
-          <w:szCs w:val="24"/>
-        </w:rPr>
-        <w:t xml:space="preserve"> principle (Last-In, First-Out). This automatically manages returning to previous menus.</w:t>
-      </w:r>
-    </w:p>
-    <w:p>
-      <w:pPr>
-        <w:numPr>
-          <w:ilvl w:val="0"/>
-          <w:numId w:val="11"/>
-        </w:numPr>
-        <w:spacing w:before="100" w:beforeAutospacing="1" w:after="0" w:line="240" w:lineRule="auto"/>
-        <w:rPr>
-          <w:rFonts w:eastAsia="Times New Roman" w:cs="Times New Roman"/>
-          <w:color w:val="1B1C1D"/>
-          <w:sz w:val="24"/>
-          <w:szCs w:val="24"/>
-        </w:rPr>
-      </w:pPr>
-      <w:proofErr w:type="gramStart"/>
-      <w:r>
-        <w:rPr>
-          <w:rStyle w:val="HTMLCode"/>
-          <w:rFonts w:asciiTheme="minorHAnsi" w:eastAsiaTheme="minorEastAsia" w:hAnsiTheme="minorHAnsi"/>
-        </w:rPr>
-        <w:t>std::</w:t>
-      </w:r>
-      <w:proofErr w:type="gramEnd"/>
-      <w:r>
-        <w:rPr>
-          <w:rStyle w:val="HTMLCode"/>
-          <w:rFonts w:asciiTheme="minorHAnsi" w:eastAsiaTheme="minorEastAsia" w:hAnsiTheme="minorHAnsi"/>
-        </w:rPr>
-        <w:t>vector&lt;</w:t>
-      </w:r>
-      <w:proofErr w:type="gramStart"/>
-      <w:r>
-        <w:rPr>
-          <w:rStyle w:val="HTMLCode"/>
-          <w:rFonts w:asciiTheme="minorHAnsi" w:eastAsiaTheme="minorEastAsia" w:hAnsiTheme="minorHAnsi"/>
-        </w:rPr>
-        <w:t>std::</w:t>
-      </w:r>
-      <w:proofErr w:type="spellStart"/>
-      <w:proofErr w:type="gramEnd"/>
-      <w:r>
-        <w:rPr>
-          <w:rStyle w:val="HTMLCode"/>
-          <w:rFonts w:asciiTheme="minorHAnsi" w:eastAsiaTheme="minorEastAsia" w:hAnsiTheme="minorHAnsi"/>
-        </w:rPr>
-        <w:t>unique_ptr</w:t>
-      </w:r>
-      <w:proofErr w:type="spellEnd"/>
-      <w:r>
-        <w:rPr>
-          <w:rStyle w:val="HTMLCode"/>
-          <w:rFonts w:asciiTheme="minorHAnsi" w:eastAsiaTheme="minorEastAsia" w:hAnsiTheme="minorHAnsi"/>
-        </w:rPr>
-        <w:t xml:space="preserve">&lt;Player&gt;&gt; </w:t>
-      </w:r>
-      <w:proofErr w:type="spellStart"/>
-      <w:r>
-        <w:rPr>
-          <w:rStyle w:val="HTMLCode"/>
-          <w:rFonts w:asciiTheme="minorHAnsi" w:eastAsiaTheme="minorEastAsia" w:hAnsiTheme="minorHAnsi"/>
-        </w:rPr>
-        <w:t>m_players</w:t>
-      </w:r>
-      <w:proofErr w:type="spellEnd"/>
-      <w:r>
-        <w:t xml:space="preserve">: The vector holding all active players. This structure is essential for turn management and identifying the current player using </w:t>
-      </w:r>
-      <w:proofErr w:type="spellStart"/>
-      <w:r>
-        <w:rPr>
-          <w:rStyle w:val="HTMLCode"/>
-          <w:rFonts w:asciiTheme="minorHAnsi" w:eastAsiaTheme="minorEastAsia" w:hAnsiTheme="minorHAnsi"/>
-        </w:rPr>
-        <w:t>m_currentPlayerIndex</w:t>
-      </w:r>
-      <w:proofErr w:type="spellEnd"/>
-      <w:r>
-        <w:t>.</w:t>
-      </w:r>
-    </w:p>
-    <w:p>
-      <w:pPr>
-        <w:numPr>
-          <w:ilvl w:val="0"/>
-          <w:numId w:val="11"/>
-        </w:numPr>
-        <w:spacing w:before="100" w:beforeAutospacing="1" w:after="0" w:line="240" w:lineRule="auto"/>
-        <w:rPr>
-          <w:rFonts w:eastAsia="Times New Roman" w:cs="Times New Roman"/>
-          <w:color w:val="1B1C1D"/>
-          <w:sz w:val="24"/>
-          <w:szCs w:val="24"/>
-        </w:rPr>
-      </w:pPr>
-      <w:proofErr w:type="gramStart"/>
-      <w:r>
-        <w:rPr>
-          <w:rFonts w:eastAsia="Times New Roman" w:cs="Courier New"/>
-          <w:b/>
-          <w:bCs/>
-          <w:color w:val="444746"/>
-          <w:sz w:val="20"/>
-          <w:szCs w:val="20"/>
-          <w:bdr w:val="none" w:sz="0" w:space="0" w:color="auto" w:frame="1"/>
-        </w:rPr>
-        <w:t>std::</w:t>
-      </w:r>
-      <w:proofErr w:type="spellStart"/>
-      <w:proofErr w:type="gramEnd"/>
-      <w:r>
-        <w:rPr>
-          <w:rFonts w:eastAsia="Times New Roman" w:cs="Courier New"/>
-          <w:b/>
-          <w:bCs/>
-          <w:color w:val="444746"/>
-          <w:sz w:val="20"/>
-          <w:szCs w:val="20"/>
-          <w:bdr w:val="none" w:sz="0" w:space="0" w:color="auto" w:frame="1"/>
-        </w:rPr>
-        <w:t>unique_ptr</w:t>
-      </w:r>
-      <w:proofErr w:type="spellEnd"/>
-      <w:r>
-        <w:rPr>
-          <w:rFonts w:eastAsia="Times New Roman" w:cs="Courier New"/>
-          <w:b/>
-          <w:bCs/>
-          <w:color w:val="444746"/>
-          <w:sz w:val="20"/>
-          <w:szCs w:val="20"/>
-          <w:bdr w:val="none" w:sz="0" w:space="0" w:color="auto" w:frame="1"/>
-        </w:rPr>
-        <w:t>&lt;</w:t>
-      </w:r>
-      <w:proofErr w:type="spellStart"/>
-      <w:r>
-        <w:rPr>
-          <w:rFonts w:eastAsia="Times New Roman" w:cs="Courier New"/>
-          <w:b/>
-          <w:bCs/>
-          <w:color w:val="444746"/>
-          <w:sz w:val="20"/>
-          <w:szCs w:val="20"/>
-          <w:bdr w:val="none" w:sz="0" w:space="0" w:color="auto" w:frame="1"/>
-        </w:rPr>
-        <w:t>IWormState</w:t>
-      </w:r>
-      <w:proofErr w:type="spellEnd"/>
-      <w:r>
-        <w:rPr>
-          <w:rFonts w:eastAsia="Times New Roman" w:cs="Courier New"/>
-          <w:b/>
-          <w:bCs/>
-          <w:color w:val="444746"/>
-          <w:sz w:val="20"/>
-          <w:szCs w:val="20"/>
-          <w:bdr w:val="none" w:sz="0" w:space="0" w:color="auto" w:frame="1"/>
-        </w:rPr>
-        <w:t xml:space="preserve">&gt; </w:t>
-      </w:r>
-      <w:proofErr w:type="spellStart"/>
-      <w:r>
-        <w:rPr>
-          <w:rFonts w:eastAsia="Times New Roman" w:cs="Courier New"/>
-          <w:b/>
-          <w:bCs/>
-          <w:color w:val="444746"/>
-          <w:sz w:val="20"/>
-          <w:szCs w:val="20"/>
-          <w:bdr w:val="none" w:sz="0" w:space="0" w:color="auto" w:frame="1"/>
-        </w:rPr>
-        <w:t>m_state</w:t>
-      </w:r>
-      <w:proofErr w:type="spellEnd"/>
-      <w:r>
-        <w:rPr>
-          <w:rFonts w:eastAsia="Times New Roman" w:cs="Times New Roman"/>
-          <w:color w:val="1B1C1D"/>
-          <w:sz w:val="24"/>
-          <w:szCs w:val="24"/>
-        </w:rPr>
-        <w:t>: The polymorphic pointer central to the State Pattern, defining the Worm's current behavior.</w:t>
-      </w:r>
-    </w:p>
-    <w:p>
-      <w:pPr>
-        <w:numPr>
-          <w:ilvl w:val="0"/>
-          <w:numId w:val="11"/>
-        </w:numPr>
-        <w:spacing w:before="100" w:beforeAutospacing="1" w:after="0" w:line="240" w:lineRule="auto"/>
-        <w:rPr>
-          <w:rFonts w:eastAsia="Times New Roman" w:cs="Times New Roman"/>
-          <w:color w:val="1B1C1D"/>
-          <w:sz w:val="24"/>
-          <w:szCs w:val="24"/>
-        </w:rPr>
-      </w:pPr>
-      <w:proofErr w:type="gramStart"/>
-      <w:r>
-        <w:rPr>
-          <w:rFonts w:eastAsia="Times New Roman" w:cs="Courier New"/>
-          <w:b/>
-          <w:bCs/>
-          <w:color w:val="444746"/>
-          <w:sz w:val="20"/>
-          <w:szCs w:val="20"/>
-          <w:bdr w:val="none" w:sz="0" w:space="0" w:color="auto" w:frame="1"/>
-        </w:rPr>
-        <w:t>std::</w:t>
-      </w:r>
-      <w:proofErr w:type="spellStart"/>
-      <w:proofErr w:type="gramEnd"/>
-      <w:r>
-        <w:rPr>
-          <w:rFonts w:eastAsia="Times New Roman" w:cs="Courier New"/>
-          <w:b/>
-          <w:bCs/>
-          <w:color w:val="444746"/>
-          <w:sz w:val="20"/>
-          <w:szCs w:val="20"/>
-          <w:bdr w:val="none" w:sz="0" w:space="0" w:color="auto" w:frame="1"/>
-        </w:rPr>
-        <w:t>unordered_map</w:t>
-      </w:r>
-      <w:proofErr w:type="spellEnd"/>
-      <w:r>
-        <w:rPr>
-          <w:rFonts w:eastAsia="Times New Roman" w:cs="Courier New"/>
-          <w:b/>
-          <w:bCs/>
-          <w:color w:val="444746"/>
-          <w:sz w:val="20"/>
-          <w:szCs w:val="20"/>
-          <w:bdr w:val="none" w:sz="0" w:space="0" w:color="auto" w:frame="1"/>
-        </w:rPr>
-        <w:t>&lt;</w:t>
-      </w:r>
-      <w:proofErr w:type="gramStart"/>
-      <w:r>
-        <w:rPr>
-          <w:rFonts w:eastAsia="Times New Roman" w:cs="Courier New"/>
-          <w:b/>
-          <w:bCs/>
-          <w:color w:val="444746"/>
-          <w:sz w:val="20"/>
-          <w:szCs w:val="20"/>
-          <w:bdr w:val="none" w:sz="0" w:space="0" w:color="auto" w:frame="1"/>
-        </w:rPr>
-        <w:t>std::</w:t>
-      </w:r>
-      <w:proofErr w:type="gramEnd"/>
-      <w:r>
-        <w:rPr>
-          <w:rFonts w:eastAsia="Times New Roman" w:cs="Courier New"/>
-          <w:b/>
-          <w:bCs/>
-          <w:color w:val="444746"/>
-          <w:sz w:val="20"/>
-          <w:szCs w:val="20"/>
-          <w:bdr w:val="none" w:sz="0" w:space="0" w:color="auto" w:frame="1"/>
-        </w:rPr>
-        <w:t>string, ...&gt;</w:t>
-      </w:r>
-      <w:r>
-        <w:rPr>
-          <w:rFonts w:eastAsia="Times New Roman" w:cs="Times New Roman"/>
-          <w:color w:val="1B1C1D"/>
-          <w:sz w:val="24"/>
-          <w:szCs w:val="24"/>
-        </w:rPr>
-        <w:t>: Used within resource managers (</w:t>
-      </w:r>
-      <w:proofErr w:type="spellStart"/>
-      <w:r>
-        <w:rPr>
-          <w:rFonts w:eastAsia="Times New Roman" w:cs="Courier New"/>
-          <w:color w:val="444746"/>
-          <w:sz w:val="20"/>
-          <w:szCs w:val="20"/>
-          <w:bdr w:val="none" w:sz="0" w:space="0" w:color="auto" w:frame="1"/>
-        </w:rPr>
-        <w:t>ResourceGraphic</w:t>
-      </w:r>
-      <w:proofErr w:type="spellEnd"/>
-      <w:r>
-        <w:rPr>
-          <w:rFonts w:eastAsia="Times New Roman" w:cs="Times New Roman"/>
-          <w:color w:val="1B1C1D"/>
-          <w:sz w:val="24"/>
-          <w:szCs w:val="24"/>
-        </w:rPr>
-        <w:t xml:space="preserve">, </w:t>
-      </w:r>
-      <w:proofErr w:type="spellStart"/>
-      <w:r>
-        <w:rPr>
-          <w:rFonts w:eastAsia="Times New Roman" w:cs="Courier New"/>
-          <w:color w:val="444746"/>
-          <w:sz w:val="20"/>
-          <w:szCs w:val="20"/>
-          <w:bdr w:val="none" w:sz="0" w:space="0" w:color="auto" w:frame="1"/>
-        </w:rPr>
-        <w:t>AudioManager</w:t>
-      </w:r>
-      <w:proofErr w:type="spellEnd"/>
-      <w:r>
-        <w:rPr>
-          <w:rFonts w:eastAsia="Times New Roman" w:cs="Times New Roman"/>
-          <w:color w:val="1B1C1D"/>
-          <w:sz w:val="24"/>
-          <w:szCs w:val="24"/>
-        </w:rPr>
-        <w:t>) for efficient key-based storage and retrieval of assets (textures, sounds).</w:t>
-      </w:r>
-    </w:p>
-    <w:p>
-      <w:pPr>
-        <w:pStyle w:val="Heading1"/>
-        <w:rPr>
-          <w:rFonts w:asciiTheme="minorHAnsi" w:hAnsiTheme="minorHAnsi"/>
-        </w:rPr>
-      </w:pPr>
-      <w:r>
-        <w:rPr>
-          <w:rFonts w:asciiTheme="minorHAnsi" w:hAnsiTheme="minorHAnsi"/>
-        </w:rPr>
-        <w:t>Notable Algorithms</w:t>
-      </w:r>
-    </w:p>
-    <w:p>
-      <w:pPr>
-        <w:pStyle w:val="ListParagraph"/>
-        <w:numPr>
-          <w:ilvl w:val="0"/>
-          <w:numId w:val="13"/>
-        </w:numPr>
-        <w:spacing w:before="100" w:beforeAutospacing="1" w:after="0" w:line="240" w:lineRule="auto"/>
-        <w:rPr>
-          <w:rFonts w:eastAsia="Times New Roman" w:cs="Times New Roman"/>
-          <w:color w:val="1B1C1D"/>
-        </w:rPr>
-      </w:pPr>
-      <w:r>
-        <w:rPr>
-          <w:rFonts w:eastAsia="Times New Roman" w:cs="Times New Roman"/>
-          <w:b/>
-          <w:bCs/>
-          <w:color w:val="1B1C1D"/>
-          <w:bdr w:val="none" w:sz="0" w:space="0" w:color="auto" w:frame="1"/>
-        </w:rPr>
-        <w:t>Cyclical Turn Management:</w:t>
-      </w:r>
-      <w:r>
-        <w:rPr>
-          <w:rFonts w:eastAsia="Times New Roman" w:cs="Times New Roman"/>
-          <w:color w:val="1B1C1D"/>
-        </w:rPr>
-        <w:t xml:space="preserve"> The use of the modulo operator in </w:t>
-      </w:r>
-      <w:proofErr w:type="spellStart"/>
-      <w:r>
-        <w:rPr>
-          <w:rFonts w:eastAsia="Times New Roman" w:cs="Courier New"/>
-          <w:color w:val="444746"/>
-          <w:bdr w:val="none" w:sz="0" w:space="0" w:color="auto" w:frame="1"/>
-        </w:rPr>
-        <w:t>m_currentPlayerIndex</w:t>
-      </w:r>
-      <w:proofErr w:type="spellEnd"/>
-      <w:r>
-        <w:rPr>
-          <w:rFonts w:eastAsia="Times New Roman" w:cs="Courier New"/>
-          <w:color w:val="444746"/>
-          <w:bdr w:val="none" w:sz="0" w:space="0" w:color="auto" w:frame="1"/>
-        </w:rPr>
-        <w:t xml:space="preserve"> = (</w:t>
-      </w:r>
-      <w:proofErr w:type="spellStart"/>
-      <w:r>
-        <w:rPr>
-          <w:rFonts w:eastAsia="Times New Roman" w:cs="Courier New"/>
-          <w:color w:val="444746"/>
-          <w:bdr w:val="none" w:sz="0" w:space="0" w:color="auto" w:frame="1"/>
-        </w:rPr>
-        <w:t>m_currentPlayerIndex</w:t>
-      </w:r>
-      <w:proofErr w:type="spellEnd"/>
-      <w:r>
-        <w:rPr>
-          <w:rFonts w:eastAsia="Times New Roman" w:cs="Courier New"/>
-          <w:color w:val="444746"/>
-          <w:bdr w:val="none" w:sz="0" w:space="0" w:color="auto" w:frame="1"/>
-        </w:rPr>
-        <w:t xml:space="preserve"> + 1) % </w:t>
-      </w:r>
-      <w:proofErr w:type="spellStart"/>
-      <w:r>
-        <w:rPr>
-          <w:rFonts w:eastAsia="Times New Roman" w:cs="Courier New"/>
-          <w:color w:val="444746"/>
-          <w:bdr w:val="none" w:sz="0" w:space="0" w:color="auto" w:frame="1"/>
-        </w:rPr>
-        <w:t>m_</w:t>
-      </w:r>
-      <w:proofErr w:type="gramStart"/>
-      <w:r>
-        <w:rPr>
-          <w:rFonts w:eastAsia="Times New Roman" w:cs="Courier New"/>
-          <w:color w:val="444746"/>
-          <w:bdr w:val="none" w:sz="0" w:space="0" w:color="auto" w:frame="1"/>
-        </w:rPr>
-        <w:t>players.size</w:t>
-      </w:r>
-      <w:proofErr w:type="spellEnd"/>
-      <w:proofErr w:type="gramEnd"/>
-      <w:r>
-        <w:rPr>
-          <w:rFonts w:eastAsia="Times New Roman" w:cs="Courier New"/>
-          <w:color w:val="444746"/>
-          <w:bdr w:val="none" w:sz="0" w:space="0" w:color="auto" w:frame="1"/>
-        </w:rPr>
-        <w:t>()</w:t>
-      </w:r>
-      <w:r>
-        <w:rPr>
-          <w:rFonts w:eastAsia="Times New Roman" w:cs="Times New Roman"/>
-          <w:color w:val="1B1C1D"/>
-        </w:rPr>
-        <w:t xml:space="preserve"> ensures the turn sequence cycles seamlessly back to the first player after the last player finishes.</w:t>
-      </w:r>
-    </w:p>
-    <w:p>
-      <w:pPr>
-        <w:pStyle w:val="ListParagraph"/>
-        <w:numPr>
-          <w:ilvl w:val="0"/>
-          <w:numId w:val="13"/>
-        </w:numPr>
-        <w:spacing w:before="100" w:beforeAutospacing="1" w:after="0" w:line="240" w:lineRule="auto"/>
-        <w:rPr>
-          <w:rFonts w:eastAsia="Times New Roman" w:cs="Times New Roman"/>
-          <w:color w:val="1B1C1D"/>
-        </w:rPr>
-      </w:pPr>
-      <w:r>
-        <w:rPr>
-          <w:rFonts w:eastAsia="Times New Roman" w:cs="Times New Roman"/>
-          <w:b/>
-          <w:bCs/>
-          <w:color w:val="1B1C1D"/>
-          <w:bdr w:val="none" w:sz="0" w:space="0" w:color="auto" w:frame="1"/>
-        </w:rPr>
-        <w:t>Collision-Preventing Object Placement:</w:t>
-      </w:r>
-      <w:r>
-        <w:rPr>
-          <w:rFonts w:eastAsia="Times New Roman" w:cs="Times New Roman"/>
-          <w:color w:val="1B1C1D"/>
-        </w:rPr>
-        <w:t xml:space="preserve"> The </w:t>
-      </w:r>
-      <w:proofErr w:type="spellStart"/>
-      <w:r>
-        <w:rPr>
-          <w:rFonts w:eastAsia="Times New Roman" w:cs="Courier New"/>
-          <w:color w:val="444746"/>
-          <w:bdr w:val="none" w:sz="0" w:space="0" w:color="auto" w:frame="1"/>
-        </w:rPr>
-        <w:t>setupWorld</w:t>
-      </w:r>
-      <w:proofErr w:type="spellEnd"/>
-      <w:r>
-        <w:rPr>
-          <w:rFonts w:eastAsia="Times New Roman" w:cs="Times New Roman"/>
-          <w:color w:val="1B1C1D"/>
-        </w:rPr>
-        <w:t xml:space="preserve"> function implements a placement algorithm that uses iteration and bounding box checks (</w:t>
-      </w:r>
-      <w:proofErr w:type="gramStart"/>
-      <w:r>
-        <w:rPr>
-          <w:rFonts w:eastAsia="Times New Roman" w:cs="Courier New"/>
-          <w:color w:val="444746"/>
-          <w:bdr w:val="none" w:sz="0" w:space="0" w:color="auto" w:frame="1"/>
-        </w:rPr>
-        <w:t>sf::</w:t>
-      </w:r>
-      <w:proofErr w:type="spellStart"/>
-      <w:r>
-        <w:rPr>
-          <w:rFonts w:eastAsia="Times New Roman" w:cs="Courier New"/>
-          <w:color w:val="444746"/>
-          <w:bdr w:val="none" w:sz="0" w:space="0" w:color="auto" w:frame="1"/>
-        </w:rPr>
-        <w:t>FloatRect</w:t>
-      </w:r>
-      <w:proofErr w:type="spellEnd"/>
-      <w:r>
-        <w:rPr>
-          <w:rFonts w:eastAsia="Times New Roman" w:cs="Courier New"/>
-          <w:color w:val="444746"/>
-          <w:bdr w:val="none" w:sz="0" w:space="0" w:color="auto" w:frame="1"/>
-        </w:rPr>
-        <w:t>::</w:t>
-      </w:r>
-      <w:proofErr w:type="gramEnd"/>
-      <w:r>
-        <w:rPr>
-          <w:rFonts w:eastAsia="Times New Roman" w:cs="Courier New"/>
-          <w:color w:val="444746"/>
-          <w:bdr w:val="none" w:sz="0" w:space="0" w:color="auto" w:frame="1"/>
-        </w:rPr>
-        <w:t>intersects</w:t>
-      </w:r>
-      <w:r>
-        <w:rPr>
-          <w:rFonts w:eastAsia="Times New Roman" w:cs="Times New Roman"/>
-          <w:color w:val="1B1C1D"/>
-        </w:rPr>
-        <w:t>) to prevent overlap when scattering decorative objects on the terrain.</w:t>
-      </w:r>
-    </w:p>
-    <w:p>
-      <w:pPr>
-        <w:pStyle w:val="ListParagraph"/>
-        <w:numPr>
-          <w:ilvl w:val="0"/>
-          <w:numId w:val="13"/>
-        </w:numPr>
-        <w:spacing w:before="100" w:beforeAutospacing="1" w:after="0" w:line="240" w:lineRule="auto"/>
-        <w:rPr>
-          <w:rFonts w:eastAsia="Times New Roman" w:cs="Times New Roman"/>
-          <w:color w:val="1B1C1D"/>
-        </w:rPr>
-      </w:pPr>
-      <w:r>
-        <w:rPr>
-          <w:rStyle w:val="HTMLCode"/>
-          <w:rFonts w:asciiTheme="minorHAnsi" w:eastAsiaTheme="minorEastAsia" w:hAnsiTheme="minorHAnsi"/>
-          <w:b/>
-          <w:bCs/>
-          <w:sz w:val="22"/>
-          <w:szCs w:val="22"/>
-        </w:rPr>
-        <w:t>Ground Check Algorithm</w:t>
-      </w:r>
-      <w:r>
-        <w:t>: Uses the Box2D contact list to check if the Worm's body is touching any object flagged as terrain, which is the basis for enabling jumping and resetting jump counters.</w:t>
-      </w:r>
-    </w:p>
-    <w:p>
-      <w:pPr>
-        <w:pStyle w:val="Heading1"/>
-        <w:rPr>
-          <w:rFonts w:asciiTheme="minorHAnsi" w:hAnsiTheme="minorHAnsi"/>
-        </w:rPr>
-      </w:pPr>
-      <w:r>
-        <w:rPr>
-          <w:rFonts w:asciiTheme="minorHAnsi" w:hAnsiTheme="minorHAnsi"/>
-        </w:rPr>
-        <w:lastRenderedPageBreak/>
-        <w:t>Design</w:t>
-      </w:r>
-    </w:p>
-    <w:p>
-      <w:pPr>
-        <w:spacing w:before="100" w:beforeAutospacing="1" w:after="0" w:line="240" w:lineRule="auto"/>
-        <w:rPr>
-          <w:rFonts w:eastAsia="Times New Roman" w:cs="Times New Roman"/>
-          <w:color w:val="1B1C1D"/>
-          <w:sz w:val="24"/>
-          <w:szCs w:val="24"/>
-        </w:rPr>
-      </w:pPr>
-      <w:r>
-        <w:rPr>
-          <w:rFonts w:eastAsia="Times New Roman" w:cs="Times New Roman"/>
-          <w:color w:val="1B1C1D"/>
-          <w:sz w:val="24"/>
-          <w:szCs w:val="24"/>
-        </w:rPr>
-        <w:t xml:space="preserve">The project uses </w:t>
+        <w:t xml:space="preserve"> and </w:t>
       </w:r>
       <w:r>
         <w:rPr>
@@ -1997,7 +1570,7 @@
           <w:szCs w:val="24"/>
           <w:bdr w:val="none" w:sz="0" w:space="0" w:color="auto" w:frame="1"/>
         </w:rPr>
-        <w:t>Decoupling</w:t>
+        <w:t>Polymorphism</w:t>
       </w:r>
       <w:r>
         <w:rPr>
@@ -2006,8 +1579,23 @@
           <w:sz w:val="24"/>
           <w:szCs w:val="24"/>
         </w:rPr>
-        <w:t xml:space="preserve"> and </w:t>
-      </w:r>
+        <w:t xml:space="preserve"> to separate concerns:</w:t>
+      </w:r>
+    </w:p>
+    <w:p>
+      <w:pPr>
+        <w:numPr>
+          <w:ilvl w:val="0"/>
+          <w:numId w:val="14"/>
+        </w:numPr>
+        <w:spacing w:before="100" w:beforeAutospacing="1" w:after="0" w:line="240" w:lineRule="auto"/>
+        <w:rPr>
+          <w:rFonts w:eastAsia="Times New Roman" w:cs="Times New Roman"/>
+          <w:color w:val="1B1C1D"/>
+          <w:sz w:val="24"/>
+          <w:szCs w:val="24"/>
+        </w:rPr>
+      </w:pPr>
       <w:r>
         <w:rPr>
           <w:rFonts w:eastAsia="Times New Roman" w:cs="Times New Roman"/>
@@ -2018,7 +1606,7 @@
           <w:szCs w:val="24"/>
           <w:bdr w:val="none" w:sz="0" w:space="0" w:color="auto" w:frame="1"/>
         </w:rPr>
-        <w:t>Polymorphism</w:t>
+        <w:t>GameController (Logical Core):</w:t>
       </w:r>
       <w:r>
         <w:rPr>
@@ -2027,7 +1615,7 @@
           <w:sz w:val="24"/>
           <w:szCs w:val="24"/>
         </w:rPr>
-        <w:t xml:space="preserve"> to separate concerns:</w:t>
+        <w:t xml:space="preserve"> Manages the turn timer, the Box2D simulation, and the general update/render loop.</w:t>
       </w:r>
     </w:p>
     <w:p>
@@ -2044,7 +1632,6 @@
           <w:szCs w:val="24"/>
         </w:rPr>
       </w:pPr>
-      <w:proofErr w:type="spellStart"/>
       <w:r>
         <w:rPr>
           <w:rFonts w:eastAsia="Times New Roman" w:cs="Times New Roman"/>
@@ -2055,9 +1642,127 @@
           <w:szCs w:val="24"/>
           <w:bdr w:val="none" w:sz="0" w:space="0" w:color="auto" w:frame="1"/>
         </w:rPr>
+        <w:t>GameObject Abstraction:</w:t>
+      </w:r>
+      <w:r>
+        <w:rPr>
+          <w:rFonts w:eastAsia="Times New Roman" w:cs="Times New Roman"/>
+          <w:color w:val="1B1C1D"/>
+          <w:sz w:val="24"/>
+          <w:szCs w:val="24"/>
+        </w:rPr>
+        <w:t xml:space="preserve"> </w:t>
+      </w:r>
+      <w:r>
+        <w:rPr>
+          <w:rFonts w:eastAsia="Times New Roman" w:cs="Courier New"/>
+          <w:color w:val="444746"/>
+          <w:sz w:val="20"/>
+          <w:szCs w:val="20"/>
+          <w:bdr w:val="none" w:sz="0" w:space="0" w:color="auto" w:frame="1"/>
+        </w:rPr>
+        <w:t>GameObject</w:t>
+      </w:r>
+      <w:r>
+        <w:rPr>
+          <w:rFonts w:eastAsia="Times New Roman" w:cs="Times New Roman"/>
+          <w:color w:val="1B1C1D"/>
+          <w:sz w:val="24"/>
+          <w:szCs w:val="24"/>
+        </w:rPr>
+        <w:t xml:space="preserve"> defines the universal interface (</w:t>
+      </w:r>
+      <w:r>
+        <w:rPr>
+          <w:rFonts w:eastAsia="Times New Roman" w:cs="Courier New"/>
+          <w:color w:val="444746"/>
+          <w:sz w:val="20"/>
+          <w:szCs w:val="20"/>
+          <w:bdr w:val="none" w:sz="0" w:space="0" w:color="auto" w:frame="1"/>
+        </w:rPr>
+        <w:t>render</w:t>
+      </w:r>
+      <w:r>
+        <w:rPr>
+          <w:rFonts w:eastAsia="Times New Roman" w:cs="Times New Roman"/>
+          <w:color w:val="1B1C1D"/>
+          <w:sz w:val="24"/>
+          <w:szCs w:val="24"/>
+        </w:rPr>
+        <w:t xml:space="preserve">, </w:t>
+      </w:r>
+      <w:r>
+        <w:rPr>
+          <w:rFonts w:eastAsia="Times New Roman" w:cs="Courier New"/>
+          <w:color w:val="444746"/>
+          <w:sz w:val="20"/>
+          <w:szCs w:val="20"/>
+          <w:bdr w:val="none" w:sz="0" w:space="0" w:color="auto" w:frame="1"/>
+        </w:rPr>
+        <w:t>update</w:t>
+      </w:r>
+      <w:r>
+        <w:rPr>
+          <w:rFonts w:eastAsia="Times New Roman" w:cs="Times New Roman"/>
+          <w:color w:val="1B1C1D"/>
+          <w:sz w:val="24"/>
+          <w:szCs w:val="24"/>
+        </w:rPr>
+        <w:t xml:space="preserve">) for all entities. This high level of </w:t>
+      </w:r>
+      <w:r>
+        <w:rPr>
+          <w:rFonts w:eastAsia="Times New Roman" w:cs="Times New Roman"/>
+          <w:color w:val="1B1C1D"/>
+          <w:sz w:val="24"/>
+          <w:szCs w:val="24"/>
+          <w:bdr w:val="none" w:sz="0" w:space="0" w:color="auto" w:frame="1"/>
+        </w:rPr>
+        <w:t>Abstraction</w:t>
+      </w:r>
+      <w:r>
+        <w:rPr>
+          <w:rFonts w:eastAsia="Times New Roman" w:cs="Times New Roman"/>
+          <w:color w:val="1B1C1D"/>
+          <w:sz w:val="24"/>
+          <w:szCs w:val="24"/>
+        </w:rPr>
+        <w:t xml:space="preserve"> allows the </w:t>
+      </w:r>
+      <w:r>
+        <w:rPr>
+          <w:rFonts w:eastAsia="Times New Roman" w:cs="Courier New"/>
+          <w:color w:val="444746"/>
+          <w:sz w:val="20"/>
+          <w:szCs w:val="20"/>
+          <w:bdr w:val="none" w:sz="0" w:space="0" w:color="auto" w:frame="1"/>
+        </w:rPr>
         <w:t>GameController</w:t>
       </w:r>
-      <w:proofErr w:type="spellEnd"/>
+      <w:r>
+        <w:rPr>
+          <w:rFonts w:eastAsia="Times New Roman" w:cs="Times New Roman"/>
+          <w:color w:val="1B1C1D"/>
+          <w:sz w:val="24"/>
+          <w:szCs w:val="24"/>
+        </w:rPr>
+        <w:t xml:space="preserve"> to iterate through all objects without needing to know their specific types (Polymorphism).</w:t>
+      </w:r>
+    </w:p>
+    <w:p>
+      <w:pPr>
+        <w:numPr>
+          <w:ilvl w:val="0"/>
+          <w:numId w:val="14"/>
+        </w:numPr>
+        <w:spacing w:before="100" w:beforeAutospacing="1" w:after="0" w:line="240" w:lineRule="auto"/>
+        <w:rPr>
+          <w:rFonts w:eastAsia="Times New Roman" w:cs="Times New Roman"/>
+          <w:color w:val="1B1C1D"/>
+          <w:sz w:val="24"/>
+          <w:szCs w:val="24"/>
+        </w:rPr>
+      </w:pPr>
       <w:r>
         <w:rPr>
           <w:rFonts w:eastAsia="Times New Roman" w:cs="Times New Roman"/>
@@ -2068,7 +1773,7 @@
           <w:szCs w:val="24"/>
           <w:bdr w:val="none" w:sz="0" w:space="0" w:color="auto" w:frame="1"/>
         </w:rPr>
-        <w:t xml:space="preserve"> (Logical Core):</w:t>
+        <w:t>Worm Behavior (State Pattern):</w:t>
       </w:r>
       <w:r>
         <w:rPr>
@@ -2077,7 +1782,141 @@
           <w:sz w:val="24"/>
           <w:szCs w:val="24"/>
         </w:rPr>
-        <w:t xml:space="preserve"> Manages the turn timer, the Box2D simulation, and the general update/render loop.</w:t>
+        <w:t xml:space="preserve"> The </w:t>
+      </w:r>
+      <w:r>
+        <w:rPr>
+          <w:rFonts w:eastAsia="Times New Roman" w:cs="Courier New"/>
+          <w:color w:val="444746"/>
+          <w:sz w:val="20"/>
+          <w:szCs w:val="20"/>
+          <w:bdr w:val="none" w:sz="0" w:space="0" w:color="auto" w:frame="1"/>
+        </w:rPr>
+        <w:t>Worm</w:t>
+      </w:r>
+      <w:r>
+        <w:rPr>
+          <w:rFonts w:eastAsia="Times New Roman" w:cs="Times New Roman"/>
+          <w:color w:val="1B1C1D"/>
+          <w:sz w:val="24"/>
+          <w:szCs w:val="24"/>
+        </w:rPr>
+        <w:t xml:space="preserve"> object uses </w:t>
+      </w:r>
+      <w:r>
+        <w:rPr>
+          <w:rFonts w:eastAsia="Times New Roman" w:cs="Times New Roman"/>
+          <w:color w:val="1B1C1D"/>
+          <w:sz w:val="24"/>
+          <w:szCs w:val="24"/>
+          <w:bdr w:val="none" w:sz="0" w:space="0" w:color="auto" w:frame="1"/>
+        </w:rPr>
+        <w:t>Composition</w:t>
+      </w:r>
+      <w:r>
+        <w:rPr>
+          <w:rFonts w:eastAsia="Times New Roman" w:cs="Times New Roman"/>
+          <w:color w:val="1B1C1D"/>
+          <w:sz w:val="24"/>
+          <w:szCs w:val="24"/>
+        </w:rPr>
+        <w:t xml:space="preserve"> by holding a pointer to its current state object (</w:t>
+      </w:r>
+      <w:r>
+        <w:rPr>
+          <w:rFonts w:eastAsia="Times New Roman" w:cs="Courier New"/>
+          <w:color w:val="444746"/>
+          <w:sz w:val="20"/>
+          <w:szCs w:val="20"/>
+          <w:bdr w:val="none" w:sz="0" w:space="0" w:color="auto" w:frame="1"/>
+        </w:rPr>
+        <w:t>IWormState</w:t>
+      </w:r>
+      <w:r>
+        <w:rPr>
+          <w:rFonts w:eastAsia="Times New Roman" w:cs="Times New Roman"/>
+          <w:color w:val="1B1C1D"/>
+          <w:sz w:val="24"/>
+          <w:szCs w:val="24"/>
+        </w:rPr>
+        <w:t xml:space="preserve">). </w:t>
+      </w:r>
+      <w:proofErr w:type="gramStart"/>
+      <w:r>
+        <w:rPr>
+          <w:rFonts w:eastAsia="Times New Roman" w:cs="Times New Roman"/>
+          <w:color w:val="1B1C1D"/>
+          <w:sz w:val="24"/>
+          <w:szCs w:val="24"/>
+        </w:rPr>
+        <w:t>This cleanly separates</w:t>
+      </w:r>
+      <w:proofErr w:type="gramEnd"/>
+      <w:r>
+        <w:rPr>
+          <w:rFonts w:eastAsia="Times New Roman" w:cs="Times New Roman"/>
+          <w:color w:val="1B1C1D"/>
+          <w:sz w:val="24"/>
+          <w:szCs w:val="24"/>
+        </w:rPr>
+        <w:t xml:space="preserve"> input handling and movement logic for states like </w:t>
+      </w:r>
+      <w:r>
+        <w:rPr>
+          <w:rFonts w:eastAsia="Times New Roman" w:cs="Courier New"/>
+          <w:color w:val="444746"/>
+          <w:sz w:val="20"/>
+          <w:szCs w:val="20"/>
+          <w:bdr w:val="none" w:sz="0" w:space="0" w:color="auto" w:frame="1"/>
+        </w:rPr>
+        <w:t>Idle</w:t>
+      </w:r>
+      <w:r>
+        <w:rPr>
+          <w:rFonts w:eastAsia="Times New Roman" w:cs="Times New Roman"/>
+          <w:color w:val="1B1C1D"/>
+          <w:sz w:val="24"/>
+          <w:szCs w:val="24"/>
+        </w:rPr>
+        <w:t xml:space="preserve">, </w:t>
+      </w:r>
+      <w:r>
+        <w:rPr>
+          <w:rFonts w:eastAsia="Times New Roman" w:cs="Courier New"/>
+          <w:color w:val="444746"/>
+          <w:sz w:val="20"/>
+          <w:szCs w:val="20"/>
+          <w:bdr w:val="none" w:sz="0" w:space="0" w:color="auto" w:frame="1"/>
+        </w:rPr>
+        <w:t>Jumping</w:t>
+      </w:r>
+      <w:r>
+        <w:rPr>
+          <w:rFonts w:eastAsia="Times New Roman" w:cs="Times New Roman"/>
+          <w:color w:val="1B1C1D"/>
+          <w:sz w:val="24"/>
+          <w:szCs w:val="24"/>
+        </w:rPr>
+        <w:t xml:space="preserve">, or </w:t>
+      </w:r>
+      <w:r>
+        <w:rPr>
+          <w:rFonts w:eastAsia="Times New Roman" w:cs="Courier New"/>
+          <w:color w:val="444746"/>
+          <w:sz w:val="20"/>
+          <w:szCs w:val="20"/>
+          <w:bdr w:val="none" w:sz="0" w:space="0" w:color="auto" w:frame="1"/>
+        </w:rPr>
+        <w:t>Aiming</w:t>
+      </w:r>
+      <w:r>
+        <w:rPr>
+          <w:rFonts w:eastAsia="Times New Roman" w:cs="Times New Roman"/>
+          <w:color w:val="1B1C1D"/>
+          <w:sz w:val="24"/>
+          <w:szCs w:val="24"/>
+        </w:rPr>
+        <w:t>, making it simple to add new abilities.</w:t>
       </w:r>
     </w:p>
     <w:p>
@@ -2094,7 +1933,6 @@
           <w:szCs w:val="24"/>
         </w:rPr>
       </w:pPr>
-      <w:proofErr w:type="spellStart"/>
       <w:r>
         <w:rPr>
           <w:rFonts w:eastAsia="Times New Roman" w:cs="Times New Roman"/>
@@ -2105,9 +1943,174 @@
           <w:szCs w:val="24"/>
           <w:bdr w:val="none" w:sz="0" w:space="0" w:color="auto" w:frame="1"/>
         </w:rPr>
-        <w:t>GameObject</w:t>
-      </w:r>
-      <w:proofErr w:type="spellEnd"/>
+        <w:t>Menu Flow (State Stack):</w:t>
+      </w:r>
+      <w:r>
+        <w:rPr>
+          <w:rFonts w:eastAsia="Times New Roman" w:cs="Times New Roman"/>
+          <w:color w:val="1B1C1D"/>
+          <w:sz w:val="24"/>
+          <w:szCs w:val="24"/>
+        </w:rPr>
+        <w:t xml:space="preserve"> The </w:t>
+      </w:r>
+      <w:r>
+        <w:rPr>
+          <w:rFonts w:eastAsia="Times New Roman" w:cs="Courier New"/>
+          <w:color w:val="444746"/>
+          <w:sz w:val="20"/>
+          <w:szCs w:val="20"/>
+          <w:bdr w:val="none" w:sz="0" w:space="0" w:color="auto" w:frame="1"/>
+        </w:rPr>
+        <w:t>MenuManager</w:t>
+      </w:r>
+      <w:r>
+        <w:rPr>
+          <w:rFonts w:eastAsia="Times New Roman" w:cs="Times New Roman"/>
+          <w:color w:val="1B1C1D"/>
+          <w:sz w:val="24"/>
+          <w:szCs w:val="24"/>
+        </w:rPr>
+        <w:t xml:space="preserve">'s use of a State Stack ensures the </w:t>
+      </w:r>
+      <w:r>
+        <w:rPr>
+          <w:rFonts w:eastAsia="Times New Roman" w:cs="Courier New"/>
+          <w:color w:val="444746"/>
+          <w:sz w:val="20"/>
+          <w:szCs w:val="20"/>
+          <w:bdr w:val="none" w:sz="0" w:space="0" w:color="auto" w:frame="1"/>
+        </w:rPr>
+        <w:t>main.cpp</w:t>
+      </w:r>
+      <w:r>
+        <w:rPr>
+          <w:rFonts w:eastAsia="Times New Roman" w:cs="Times New Roman"/>
+          <w:color w:val="1B1C1D"/>
+          <w:sz w:val="24"/>
+          <w:szCs w:val="24"/>
+          <w:bdr w:val="none" w:sz="0" w:space="0" w:color="auto" w:frame="1"/>
+        </w:rPr>
+        <w:t xml:space="preserve"> code remains stable and minimal</w:t>
+      </w:r>
+      <w:r>
+        <w:rPr>
+          <w:rFonts w:eastAsia="Times New Roman" w:cs="Times New Roman"/>
+          <w:color w:val="1B1C1D"/>
+          <w:sz w:val="24"/>
+          <w:szCs w:val="24"/>
+        </w:rPr>
+        <w:t xml:space="preserve">, fulfilling the </w:t>
+      </w:r>
+      <w:r>
+        <w:rPr>
+          <w:rFonts w:eastAsia="Times New Roman" w:cs="Times New Roman"/>
+          <w:color w:val="1B1C1D"/>
+          <w:sz w:val="24"/>
+          <w:szCs w:val="24"/>
+          <w:bdr w:val="none" w:sz="0" w:space="0" w:color="auto" w:frame="1"/>
+        </w:rPr>
+        <w:t>Open/Closed Principle</w:t>
+      </w:r>
+      <w:r>
+        <w:rPr>
+          <w:rFonts w:eastAsia="Times New Roman" w:cs="Times New Roman"/>
+          <w:color w:val="1B1C1D"/>
+          <w:sz w:val="24"/>
+          <w:szCs w:val="24"/>
+        </w:rPr>
+        <w:t xml:space="preserve"> for UI flow.</w:t>
+      </w:r>
+    </w:p>
+    <w:p>
+      <w:pPr>
+        <w:numPr>
+          <w:ilvl w:val="0"/>
+          <w:numId w:val="14"/>
+        </w:numPr>
+        <w:spacing w:before="100" w:beforeAutospacing="1" w:after="0" w:line="240" w:lineRule="auto"/>
+        <w:rPr>
+          <w:rFonts w:eastAsia="Times New Roman" w:cs="Times New Roman"/>
+          <w:color w:val="1B1C1D"/>
+          <w:sz w:val="24"/>
+          <w:szCs w:val="24"/>
+        </w:rPr>
+      </w:pPr>
+      <w:r>
+        <w:rPr>
+          <w:rStyle w:val="HTMLCode"/>
+          <w:rFonts w:asciiTheme="minorHAnsi" w:eastAsiaTheme="minorEastAsia" w:hAnsiTheme="minorHAnsi"/>
+          <w:b/>
+          <w:bCs/>
+          <w:sz w:val="22"/>
+          <w:szCs w:val="22"/>
+        </w:rPr>
+        <w:t>Singleton Pattern (Global Management)</w:t>
+      </w:r>
+      <w:r>
+        <w:rPr>
+          <w:b/>
+          <w:bCs/>
+          <w:sz w:val="24"/>
+          <w:szCs w:val="24"/>
+        </w:rPr>
+        <w:t>:</w:t>
+      </w:r>
+      <w:r>
+        <w:rPr>
+          <w:sz w:val="24"/>
+          <w:szCs w:val="24"/>
+        </w:rPr>
+        <w:t xml:space="preserve"> </w:t>
+      </w:r>
+      <w:r>
+        <w:t>The architecture uses the Singleton pattern (</w:t>
+      </w:r>
+      <w:r>
+        <w:rPr>
+          <w:rStyle w:val="HTMLCode"/>
+          <w:rFonts w:asciiTheme="minorHAnsi" w:eastAsiaTheme="minorEastAsia" w:hAnsiTheme="minorHAnsi"/>
+        </w:rPr>
+        <w:t>ResourceGraphic</w:t>
+      </w:r>
+      <w:r>
+        <w:t xml:space="preserve">, </w:t>
+      </w:r>
+      <w:r>
+        <w:rPr>
+          <w:rStyle w:val="HTMLCode"/>
+          <w:rFonts w:asciiTheme="minorHAnsi" w:eastAsiaTheme="minorEastAsia" w:hAnsiTheme="minorHAnsi"/>
+        </w:rPr>
+        <w:t>AudioManager</w:t>
+      </w:r>
+      <w:r>
+        <w:t xml:space="preserve">, </w:t>
+      </w:r>
+      <w:r>
+        <w:rPr>
+          <w:rStyle w:val="HTMLCode"/>
+          <w:rFonts w:asciiTheme="minorHAnsi" w:eastAsiaTheme="minorEastAsia" w:hAnsiTheme="minorHAnsi"/>
+        </w:rPr>
+        <w:t>SettingsManager</w:t>
+      </w:r>
+      <w:r>
+        <w:t>) to ensure global components are instantiated only once, providing a central, safe access point.</w:t>
+      </w:r>
+    </w:p>
+    <w:p>
+      <w:pPr>
+        <w:numPr>
+          <w:ilvl w:val="0"/>
+          <w:numId w:val="14"/>
+        </w:numPr>
+        <w:spacing w:before="100" w:beforeAutospacing="1" w:after="0" w:line="240" w:lineRule="auto"/>
+        <w:rPr>
+          <w:rFonts w:eastAsia="Times New Roman" w:cs="Times New Roman"/>
+          <w:color w:val="1B1C1D"/>
+          <w:sz w:val="24"/>
+          <w:szCs w:val="24"/>
+        </w:rPr>
+      </w:pPr>
       <w:r>
         <w:rPr>
           <w:rFonts w:eastAsia="Times New Roman" w:cs="Times New Roman"/>
@@ -2118,7 +2121,7 @@
           <w:szCs w:val="24"/>
           <w:bdr w:val="none" w:sz="0" w:space="0" w:color="auto" w:frame="1"/>
         </w:rPr>
-        <w:t xml:space="preserve"> Abstraction:</w:t>
+        <w:t>Interaction:</w:t>
       </w:r>
       <w:r>
         <w:rPr>
@@ -2127,9 +2130,8 @@
           <w:sz w:val="24"/>
           <w:szCs w:val="24"/>
         </w:rPr>
-        <w:t xml:space="preserve"> </w:t>
-      </w:r>
-      <w:proofErr w:type="spellStart"/>
+        <w:t xml:space="preserve"> All objects interact indirectly through the </w:t>
+      </w:r>
       <w:r>
         <w:rPr>
           <w:rFonts w:eastAsia="Times New Roman" w:cs="Courier New"/>
@@ -2138,9 +2140,8 @@
           <w:szCs w:val="20"/>
           <w:bdr w:val="none" w:sz="0" w:space="0" w:color="auto" w:frame="1"/>
         </w:rPr>
-        <w:t>GameObject</w:t>
-      </w:r>
-      <w:proofErr w:type="spellEnd"/>
+        <w:t>GameController</w:t>
+      </w:r>
       <w:r>
         <w:rPr>
           <w:rFonts w:eastAsia="Times New Roman" w:cs="Times New Roman"/>
@@ -2148,7 +2149,7 @@
           <w:sz w:val="24"/>
           <w:szCs w:val="24"/>
         </w:rPr>
-        <w:t xml:space="preserve"> defines the universal interface (</w:t>
+        <w:t xml:space="preserve"> and the Box2D physics engine (e.g., projectiles notify the </w:t>
       </w:r>
       <w:r>
         <w:rPr>
@@ -2158,7 +2159,7 @@
           <w:szCs w:val="20"/>
           <w:bdr w:val="none" w:sz="0" w:space="0" w:color="auto" w:frame="1"/>
         </w:rPr>
-        <w:t>render</w:t>
+        <w:t>GameController</w:t>
       </w:r>
       <w:r>
         <w:rPr>
@@ -2167,7 +2168,7 @@
           <w:sz w:val="24"/>
           <w:szCs w:val="24"/>
         </w:rPr>
-        <w:t xml:space="preserve">, </w:t>
+        <w:t xml:space="preserve"> of a hit, which then calls </w:t>
       </w:r>
       <w:r>
         <w:rPr>
@@ -2177,7 +2178,7 @@
           <w:szCs w:val="20"/>
           <w:bdr w:val="none" w:sz="0" w:space="0" w:color="auto" w:frame="1"/>
         </w:rPr>
-        <w:t>update</w:t>
+        <w:t>takeDamage</w:t>
       </w:r>
       <w:r>
         <w:rPr>
@@ -2186,28 +2187,8 @@
           <w:sz w:val="24"/>
           <w:szCs w:val="24"/>
         </w:rPr>
-        <w:t xml:space="preserve">) for all entities. This high level of </w:t>
-      </w:r>
-      <w:r>
-        <w:rPr>
-          <w:rFonts w:eastAsia="Times New Roman" w:cs="Times New Roman"/>
-          <w:color w:val="1B1C1D"/>
-          <w:sz w:val="24"/>
-          <w:szCs w:val="24"/>
-          <w:bdr w:val="none" w:sz="0" w:space="0" w:color="auto" w:frame="1"/>
-        </w:rPr>
-        <w:t>Abstraction</w:t>
-      </w:r>
-      <w:r>
-        <w:rPr>
-          <w:rFonts w:eastAsia="Times New Roman" w:cs="Times New Roman"/>
-          <w:color w:val="1B1C1D"/>
-          <w:sz w:val="24"/>
-          <w:szCs w:val="24"/>
-        </w:rPr>
-        <w:t xml:space="preserve"> allows the </w:t>
-      </w:r>
-      <w:proofErr w:type="spellStart"/>
+        <w:t xml:space="preserve"> on the target </w:t>
+      </w:r>
       <w:r>
         <w:rPr>
           <w:rFonts w:eastAsia="Times New Roman" w:cs="Courier New"/>
@@ -2216,9 +2197,8 @@
           <w:szCs w:val="20"/>
           <w:bdr w:val="none" w:sz="0" w:space="0" w:color="auto" w:frame="1"/>
         </w:rPr>
-        <w:t>GameController</w:t>
-      </w:r>
-      <w:proofErr w:type="spellEnd"/>
+        <w:t>Worm</w:t>
+      </w:r>
       <w:r>
         <w:rPr>
           <w:rFonts w:eastAsia="Times New Roman" w:cs="Times New Roman"/>
@@ -2226,14 +2206,71 @@
           <w:sz w:val="24"/>
           <w:szCs w:val="24"/>
         </w:rPr>
-        <w:t xml:space="preserve"> to iterate through all objects without needing to know their specific types (Polymorphism).</w:t>
+        <w:t>).</w:t>
       </w:r>
     </w:p>
     <w:p>
       <w:pPr>
+        <w:pStyle w:val="Heading1"/>
+        <w:rPr>
+          <w:rFonts w:asciiTheme="minorHAnsi" w:hAnsiTheme="minorHAnsi"/>
+        </w:rPr>
+      </w:pPr>
+      <w:r>
+        <w:rPr>
+          <w:rFonts w:asciiTheme="minorHAnsi" w:hAnsiTheme="minorHAnsi"/>
+        </w:rPr>
+        <w:t>Known Bugs</w:t>
+      </w:r>
+    </w:p>
+    <w:p>
+      <w:pPr>
+        <w:pStyle w:val="ListParagraph"/>
         <w:numPr>
           <w:ilvl w:val="0"/>
-          <w:numId w:val="14"/>
+          <w:numId w:val="24"/>
+        </w:numPr>
+      </w:pPr>
+      <w:r>
+        <w:t>Double explosion effect</w:t>
+      </w:r>
+    </w:p>
+    <w:p>
+      <w:pPr>
+        <w:pStyle w:val="ListParagraph"/>
+        <w:numPr>
+          <w:ilvl w:val="0"/>
+          <w:numId w:val="24"/>
+        </w:numPr>
+      </w:pPr>
+      <w:proofErr w:type="gramStart"/>
+      <w:r>
+        <w:t>Some times</w:t>
+      </w:r>
+      <w:proofErr w:type="gramEnd"/>
+      <w:r>
+        <w:t xml:space="preserve"> the warms spawn outside of the map.</w:t>
+      </w:r>
+    </w:p>
+    <w:p>
+      <w:pPr>
+        <w:pStyle w:val="Heading1"/>
+        <w:rPr>
+          <w:rFonts w:asciiTheme="minorHAnsi" w:hAnsiTheme="minorHAnsi"/>
+        </w:rPr>
+      </w:pPr>
+      <w:r>
+        <w:rPr>
+          <w:rFonts w:asciiTheme="minorHAnsi" w:hAnsiTheme="minorHAnsi"/>
+        </w:rPr>
+        <w:t>Other Notes</w:t>
+      </w:r>
+    </w:p>
+    <w:p>
+      <w:pPr>
+        <w:numPr>
+          <w:ilvl w:val="0"/>
+          <w:numId w:val="15"/>
         </w:numPr>
         <w:spacing w:before="100" w:beforeAutospacing="1" w:after="0" w:line="240" w:lineRule="auto"/>
         <w:rPr>
@@ -2253,7 +2290,7 @@
           <w:szCs w:val="24"/>
           <w:bdr w:val="none" w:sz="0" w:space="0" w:color="auto" w:frame="1"/>
         </w:rPr>
-        <w:t>Worm Behavior (State Pattern):</w:t>
+        <w:t>Memory Management:</w:t>
       </w:r>
       <w:r>
         <w:rPr>
@@ -2262,8 +2299,9 @@
           <w:sz w:val="24"/>
           <w:szCs w:val="24"/>
         </w:rPr>
-        <w:t xml:space="preserve"> The </w:t>
-      </w:r>
+        <w:t xml:space="preserve"> The project employs modern C++ features, primarily </w:t>
+      </w:r>
+      <w:proofErr w:type="gramStart"/>
       <w:r>
         <w:rPr>
           <w:rFonts w:eastAsia="Times New Roman" w:cs="Courier New"/>
@@ -2272,37 +2310,9 @@
           <w:szCs w:val="20"/>
           <w:bdr w:val="none" w:sz="0" w:space="0" w:color="auto" w:frame="1"/>
         </w:rPr>
-        <w:t>Worm</w:t>
-      </w:r>
-      <w:r>
-        <w:rPr>
-          <w:rFonts w:eastAsia="Times New Roman" w:cs="Times New Roman"/>
-          <w:color w:val="1B1C1D"/>
-          <w:sz w:val="24"/>
-          <w:szCs w:val="24"/>
-        </w:rPr>
-        <w:t xml:space="preserve"> object uses </w:t>
-      </w:r>
-      <w:r>
-        <w:rPr>
-          <w:rFonts w:eastAsia="Times New Roman" w:cs="Times New Roman"/>
-          <w:color w:val="1B1C1D"/>
-          <w:sz w:val="24"/>
-          <w:szCs w:val="24"/>
-          <w:bdr w:val="none" w:sz="0" w:space="0" w:color="auto" w:frame="1"/>
-        </w:rPr>
-        <w:t>Composition</w:t>
-      </w:r>
-      <w:r>
-        <w:rPr>
-          <w:rFonts w:eastAsia="Times New Roman" w:cs="Times New Roman"/>
-          <w:color w:val="1B1C1D"/>
-          <w:sz w:val="24"/>
-          <w:szCs w:val="24"/>
-        </w:rPr>
-        <w:t xml:space="preserve"> by holding a pointer to its current state object (</w:t>
-      </w:r>
-      <w:proofErr w:type="spellStart"/>
+        <w:t>std::</w:t>
+      </w:r>
+      <w:proofErr w:type="gramEnd"/>
       <w:r>
         <w:rPr>
           <w:rFonts w:eastAsia="Times New Roman" w:cs="Courier New"/>
@@ -2311,9 +2321,8 @@
           <w:szCs w:val="20"/>
           <w:bdr w:val="none" w:sz="0" w:space="0" w:color="auto" w:frame="1"/>
         </w:rPr>
-        <w:t>IWormState</w:t>
-      </w:r>
-      <w:proofErr w:type="spellEnd"/>
+        <w:t>unique_ptr</w:t>
+      </w:r>
       <w:r>
         <w:rPr>
           <w:rFonts w:eastAsia="Times New Roman" w:cs="Times New Roman"/>
@@ -2321,91 +2330,14 @@
           <w:sz w:val="24"/>
           <w:szCs w:val="24"/>
         </w:rPr>
-        <w:t xml:space="preserve">). </w:t>
-      </w:r>
-      <w:proofErr w:type="gramStart"/>
-      <w:r>
-        <w:rPr>
-          <w:rFonts w:eastAsia="Times New Roman" w:cs="Times New Roman"/>
-          <w:color w:val="1B1C1D"/>
-          <w:sz w:val="24"/>
-          <w:szCs w:val="24"/>
-        </w:rPr>
-        <w:t>This cleanly separates</w:t>
-      </w:r>
-      <w:proofErr w:type="gramEnd"/>
-      <w:r>
-        <w:rPr>
-          <w:rFonts w:eastAsia="Times New Roman" w:cs="Times New Roman"/>
-          <w:color w:val="1B1C1D"/>
-          <w:sz w:val="24"/>
-          <w:szCs w:val="24"/>
-        </w:rPr>
-        <w:t xml:space="preserve"> input handling and movement logic for states like </w:t>
-      </w:r>
-      <w:r>
-        <w:rPr>
-          <w:rFonts w:eastAsia="Times New Roman" w:cs="Courier New"/>
-          <w:color w:val="444746"/>
-          <w:sz w:val="20"/>
-          <w:szCs w:val="20"/>
-          <w:bdr w:val="none" w:sz="0" w:space="0" w:color="auto" w:frame="1"/>
-        </w:rPr>
-        <w:t>Idle</w:t>
-      </w:r>
-      <w:r>
-        <w:rPr>
-          <w:rFonts w:eastAsia="Times New Roman" w:cs="Times New Roman"/>
-          <w:color w:val="1B1C1D"/>
-          <w:sz w:val="24"/>
-          <w:szCs w:val="24"/>
-        </w:rPr>
-        <w:t xml:space="preserve">, </w:t>
-      </w:r>
-      <w:r>
-        <w:rPr>
-          <w:rFonts w:eastAsia="Times New Roman" w:cs="Courier New"/>
-          <w:color w:val="444746"/>
-          <w:sz w:val="20"/>
-          <w:szCs w:val="20"/>
-          <w:bdr w:val="none" w:sz="0" w:space="0" w:color="auto" w:frame="1"/>
-        </w:rPr>
-        <w:t>Jumping</w:t>
-      </w:r>
-      <w:r>
-        <w:rPr>
-          <w:rFonts w:eastAsia="Times New Roman" w:cs="Times New Roman"/>
-          <w:color w:val="1B1C1D"/>
-          <w:sz w:val="24"/>
-          <w:szCs w:val="24"/>
-        </w:rPr>
-        <w:t xml:space="preserve">, or </w:t>
-      </w:r>
-      <w:r>
-        <w:rPr>
-          <w:rFonts w:eastAsia="Times New Roman" w:cs="Courier New"/>
-          <w:color w:val="444746"/>
-          <w:sz w:val="20"/>
-          <w:szCs w:val="20"/>
-          <w:bdr w:val="none" w:sz="0" w:space="0" w:color="auto" w:frame="1"/>
-        </w:rPr>
-        <w:t>Aiming</w:t>
-      </w:r>
-      <w:r>
-        <w:rPr>
-          <w:rFonts w:eastAsia="Times New Roman" w:cs="Times New Roman"/>
-          <w:color w:val="1B1C1D"/>
-          <w:sz w:val="24"/>
-          <w:szCs w:val="24"/>
-        </w:rPr>
-        <w:t>, making it simple to add new abilities.</w:t>
+        <w:t>, to ensure all dynamically allocated objects are managed automatically, eliminating manual memory deallocation and preventing memory leaks.</w:t>
       </w:r>
     </w:p>
     <w:p>
       <w:pPr>
         <w:numPr>
           <w:ilvl w:val="0"/>
-          <w:numId w:val="14"/>
+          <w:numId w:val="15"/>
         </w:numPr>
         <w:spacing w:before="100" w:beforeAutospacing="1" w:after="0" w:line="240" w:lineRule="auto"/>
         <w:rPr>
@@ -2425,7 +2357,7 @@
           <w:szCs w:val="24"/>
           <w:bdr w:val="none" w:sz="0" w:space="0" w:color="auto" w:frame="1"/>
         </w:rPr>
-        <w:t>Menu Flow (State Stack):</w:t>
+        <w:t>Scaling:</w:t>
       </w:r>
       <w:r>
         <w:rPr>
@@ -2434,9 +2366,8 @@
           <w:sz w:val="24"/>
           <w:szCs w:val="24"/>
         </w:rPr>
-        <w:t xml:space="preserve"> The </w:t>
-      </w:r>
-      <w:proofErr w:type="spellStart"/>
+        <w:t xml:space="preserve"> A constant scale factor (</w:t>
+      </w:r>
       <w:r>
         <w:rPr>
           <w:rFonts w:eastAsia="Times New Roman" w:cs="Courier New"/>
@@ -2445,7 +2376,7 @@
           <w:szCs w:val="20"/>
           <w:bdr w:val="none" w:sz="0" w:space="0" w:color="auto" w:frame="1"/>
         </w:rPr>
-        <w:t>MenuManager</w:t>
+        <w:t>SCALE = 30.0f</w:t>
       </w:r>
       <w:r>
         <w:rPr>
@@ -2454,17 +2385,7 @@
           <w:sz w:val="24"/>
           <w:szCs w:val="24"/>
         </w:rPr>
-        <w:t>'s</w:t>
-      </w:r>
-      <w:proofErr w:type="spellEnd"/>
-      <w:r>
-        <w:rPr>
-          <w:rFonts w:eastAsia="Times New Roman" w:cs="Times New Roman"/>
-          <w:color w:val="1B1C1D"/>
-          <w:sz w:val="24"/>
-          <w:szCs w:val="24"/>
-        </w:rPr>
-        <w:t xml:space="preserve"> use of a State Stack ensures the </w:t>
+        <w:t xml:space="preserve">) is used in </w:t>
       </w:r>
       <w:r>
         <w:rPr>
@@ -2474,410 +2395,8 @@
           <w:szCs w:val="20"/>
           <w:bdr w:val="none" w:sz="0" w:space="0" w:color="auto" w:frame="1"/>
         </w:rPr>
-        <w:t>main.cpp</w:t>
-      </w:r>
-      <w:r>
-        <w:rPr>
-          <w:rFonts w:eastAsia="Times New Roman" w:cs="Times New Roman"/>
-          <w:color w:val="1B1C1D"/>
-          <w:sz w:val="24"/>
-          <w:szCs w:val="24"/>
-          <w:bdr w:val="none" w:sz="0" w:space="0" w:color="auto" w:frame="1"/>
-        </w:rPr>
-        <w:t xml:space="preserve"> code remains stable and minimal</w:t>
-      </w:r>
-      <w:r>
-        <w:rPr>
-          <w:rFonts w:eastAsia="Times New Roman" w:cs="Times New Roman"/>
-          <w:color w:val="1B1C1D"/>
-          <w:sz w:val="24"/>
-          <w:szCs w:val="24"/>
-        </w:rPr>
-        <w:t xml:space="preserve">, fulfilling the </w:t>
-      </w:r>
-      <w:r>
-        <w:rPr>
-          <w:rFonts w:eastAsia="Times New Roman" w:cs="Times New Roman"/>
-          <w:color w:val="1B1C1D"/>
-          <w:sz w:val="24"/>
-          <w:szCs w:val="24"/>
-          <w:bdr w:val="none" w:sz="0" w:space="0" w:color="auto" w:frame="1"/>
-        </w:rPr>
-        <w:t>Open/Closed Principle</w:t>
-      </w:r>
-      <w:r>
-        <w:rPr>
-          <w:rFonts w:eastAsia="Times New Roman" w:cs="Times New Roman"/>
-          <w:color w:val="1B1C1D"/>
-          <w:sz w:val="24"/>
-          <w:szCs w:val="24"/>
-        </w:rPr>
-        <w:t xml:space="preserve"> for UI flow.</w:t>
-      </w:r>
-    </w:p>
-    <w:p>
-      <w:pPr>
-        <w:numPr>
-          <w:ilvl w:val="0"/>
-          <w:numId w:val="14"/>
-        </w:numPr>
-        <w:spacing w:before="100" w:beforeAutospacing="1" w:after="0" w:line="240" w:lineRule="auto"/>
-        <w:rPr>
-          <w:rFonts w:eastAsia="Times New Roman" w:cs="Times New Roman"/>
-          <w:color w:val="1B1C1D"/>
-          <w:sz w:val="24"/>
-          <w:szCs w:val="24"/>
-        </w:rPr>
-      </w:pPr>
-      <w:r>
-        <w:rPr>
-          <w:rStyle w:val="HTMLCode"/>
-          <w:rFonts w:asciiTheme="minorHAnsi" w:eastAsiaTheme="minorEastAsia" w:hAnsiTheme="minorHAnsi"/>
-          <w:b/>
-          <w:bCs/>
-          <w:sz w:val="22"/>
-          <w:szCs w:val="22"/>
-        </w:rPr>
-        <w:t>Singleton Pattern (Global Management)</w:t>
-      </w:r>
-      <w:r>
-        <w:rPr>
-          <w:b/>
-          <w:bCs/>
-          <w:sz w:val="24"/>
-          <w:szCs w:val="24"/>
-        </w:rPr>
-        <w:t>:</w:t>
-      </w:r>
-      <w:r>
-        <w:rPr>
-          <w:sz w:val="24"/>
-          <w:szCs w:val="24"/>
-        </w:rPr>
-        <w:t xml:space="preserve"> </w:t>
-      </w:r>
-      <w:r>
-        <w:t>The architecture uses the Singleton pattern (</w:t>
-      </w:r>
-      <w:proofErr w:type="spellStart"/>
-      <w:r>
-        <w:rPr>
-          <w:rStyle w:val="HTMLCode"/>
-          <w:rFonts w:asciiTheme="minorHAnsi" w:eastAsiaTheme="minorEastAsia" w:hAnsiTheme="minorHAnsi"/>
-        </w:rPr>
-        <w:t>ResourceGraphic</w:t>
-      </w:r>
-      <w:proofErr w:type="spellEnd"/>
-      <w:r>
-        <w:t xml:space="preserve">, </w:t>
-      </w:r>
-      <w:proofErr w:type="spellStart"/>
-      <w:r>
-        <w:rPr>
-          <w:rStyle w:val="HTMLCode"/>
-          <w:rFonts w:asciiTheme="minorHAnsi" w:eastAsiaTheme="minorEastAsia" w:hAnsiTheme="minorHAnsi"/>
-        </w:rPr>
-        <w:t>AudioManager</w:t>
-      </w:r>
-      <w:proofErr w:type="spellEnd"/>
-      <w:r>
-        <w:t xml:space="preserve">, </w:t>
-      </w:r>
-      <w:proofErr w:type="spellStart"/>
-      <w:r>
-        <w:rPr>
-          <w:rStyle w:val="HTMLCode"/>
-          <w:rFonts w:asciiTheme="minorHAnsi" w:eastAsiaTheme="minorEastAsia" w:hAnsiTheme="minorHAnsi"/>
-        </w:rPr>
-        <w:t>SettingsManager</w:t>
-      </w:r>
-      <w:proofErr w:type="spellEnd"/>
-      <w:r>
-        <w:t>) to ensure global components are instantiated only once, providing a central, safe access point.</w:t>
-      </w:r>
-    </w:p>
-    <w:p>
-      <w:pPr>
-        <w:numPr>
-          <w:ilvl w:val="0"/>
-          <w:numId w:val="14"/>
-        </w:numPr>
-        <w:spacing w:before="100" w:beforeAutospacing="1" w:after="0" w:line="240" w:lineRule="auto"/>
-        <w:rPr>
-          <w:rFonts w:eastAsia="Times New Roman" w:cs="Times New Roman"/>
-          <w:color w:val="1B1C1D"/>
-          <w:sz w:val="24"/>
-          <w:szCs w:val="24"/>
-        </w:rPr>
-      </w:pPr>
-      <w:r>
-        <w:rPr>
-          <w:rFonts w:eastAsia="Times New Roman" w:cs="Times New Roman"/>
-          <w:b/>
-          <w:bCs/>
-          <w:color w:val="1B1C1D"/>
-          <w:sz w:val="24"/>
-          <w:szCs w:val="24"/>
-          <w:bdr w:val="none" w:sz="0" w:space="0" w:color="auto" w:frame="1"/>
-        </w:rPr>
-        <w:t>Interaction:</w:t>
-      </w:r>
-      <w:r>
-        <w:rPr>
-          <w:rFonts w:eastAsia="Times New Roman" w:cs="Times New Roman"/>
-          <w:color w:val="1B1C1D"/>
-          <w:sz w:val="24"/>
-          <w:szCs w:val="24"/>
-        </w:rPr>
-        <w:t xml:space="preserve"> All objects interact indirectly through the </w:t>
-      </w:r>
-      <w:proofErr w:type="spellStart"/>
-      <w:r>
-        <w:rPr>
-          <w:rFonts w:eastAsia="Times New Roman" w:cs="Courier New"/>
-          <w:color w:val="444746"/>
-          <w:sz w:val="20"/>
-          <w:szCs w:val="20"/>
-          <w:bdr w:val="none" w:sz="0" w:space="0" w:color="auto" w:frame="1"/>
-        </w:rPr>
         <w:t>GameController</w:t>
       </w:r>
-      <w:proofErr w:type="spellEnd"/>
-      <w:r>
-        <w:rPr>
-          <w:rFonts w:eastAsia="Times New Roman" w:cs="Times New Roman"/>
-          <w:color w:val="1B1C1D"/>
-          <w:sz w:val="24"/>
-          <w:szCs w:val="24"/>
-        </w:rPr>
-        <w:t xml:space="preserve"> and the Box2D physics engine (e.g., projectiles notify the </w:t>
-      </w:r>
-      <w:proofErr w:type="spellStart"/>
-      <w:r>
-        <w:rPr>
-          <w:rFonts w:eastAsia="Times New Roman" w:cs="Courier New"/>
-          <w:color w:val="444746"/>
-          <w:sz w:val="20"/>
-          <w:szCs w:val="20"/>
-          <w:bdr w:val="none" w:sz="0" w:space="0" w:color="auto" w:frame="1"/>
-        </w:rPr>
-        <w:t>GameController</w:t>
-      </w:r>
-      <w:proofErr w:type="spellEnd"/>
-      <w:r>
-        <w:rPr>
-          <w:rFonts w:eastAsia="Times New Roman" w:cs="Times New Roman"/>
-          <w:color w:val="1B1C1D"/>
-          <w:sz w:val="24"/>
-          <w:szCs w:val="24"/>
-        </w:rPr>
-        <w:t xml:space="preserve"> of a hit, which then calls </w:t>
-      </w:r>
-      <w:proofErr w:type="spellStart"/>
-      <w:r>
-        <w:rPr>
-          <w:rFonts w:eastAsia="Times New Roman" w:cs="Courier New"/>
-          <w:color w:val="444746"/>
-          <w:sz w:val="20"/>
-          <w:szCs w:val="20"/>
-          <w:bdr w:val="none" w:sz="0" w:space="0" w:color="auto" w:frame="1"/>
-        </w:rPr>
-        <w:t>takeDamage</w:t>
-      </w:r>
-      <w:proofErr w:type="spellEnd"/>
-      <w:r>
-        <w:rPr>
-          <w:rFonts w:eastAsia="Times New Roman" w:cs="Times New Roman"/>
-          <w:color w:val="1B1C1D"/>
-          <w:sz w:val="24"/>
-          <w:szCs w:val="24"/>
-        </w:rPr>
-        <w:t xml:space="preserve"> on the target </w:t>
-      </w:r>
-      <w:r>
-        <w:rPr>
-          <w:rFonts w:eastAsia="Times New Roman" w:cs="Courier New"/>
-          <w:color w:val="444746"/>
-          <w:sz w:val="20"/>
-          <w:szCs w:val="20"/>
-          <w:bdr w:val="none" w:sz="0" w:space="0" w:color="auto" w:frame="1"/>
-        </w:rPr>
-        <w:t>Worm</w:t>
-      </w:r>
-      <w:r>
-        <w:rPr>
-          <w:rFonts w:eastAsia="Times New Roman" w:cs="Times New Roman"/>
-          <w:color w:val="1B1C1D"/>
-          <w:sz w:val="24"/>
-          <w:szCs w:val="24"/>
-        </w:rPr>
-        <w:t>).</w:t>
-      </w:r>
-    </w:p>
-    <w:p>
-      <w:pPr>
-        <w:pStyle w:val="Heading1"/>
-        <w:rPr>
-          <w:rFonts w:asciiTheme="minorHAnsi" w:hAnsiTheme="minorHAnsi"/>
-        </w:rPr>
-      </w:pPr>
-      <w:r>
-        <w:rPr>
-          <w:rFonts w:asciiTheme="minorHAnsi" w:hAnsiTheme="minorHAnsi"/>
-        </w:rPr>
-        <w:t>Known Bugs</w:t>
-      </w:r>
-    </w:p>
-    <w:p/>
-    <w:p>
-      <w:pPr>
-        <w:pStyle w:val="Heading1"/>
-        <w:rPr>
-          <w:rFonts w:asciiTheme="minorHAnsi" w:hAnsiTheme="minorHAnsi"/>
-        </w:rPr>
-      </w:pPr>
-      <w:r>
-        <w:rPr>
-          <w:rFonts w:asciiTheme="minorHAnsi" w:hAnsiTheme="minorHAnsi"/>
-        </w:rPr>
-        <w:t>Other Notes</w:t>
-      </w:r>
-    </w:p>
-    <w:p>
-      <w:pPr>
-        <w:numPr>
-          <w:ilvl w:val="0"/>
-          <w:numId w:val="15"/>
-        </w:numPr>
-        <w:spacing w:before="100" w:beforeAutospacing="1" w:after="0" w:line="240" w:lineRule="auto"/>
-        <w:rPr>
-          <w:rFonts w:eastAsia="Times New Roman" w:cs="Times New Roman"/>
-          <w:color w:val="1B1C1D"/>
-          <w:sz w:val="24"/>
-          <w:szCs w:val="24"/>
-        </w:rPr>
-      </w:pPr>
-      <w:r>
-        <w:rPr>
-          <w:rFonts w:eastAsia="Times New Roman" w:cs="Times New Roman"/>
-          <w:b/>
-          <w:bCs/>
-          <w:color w:val="1B1C1D"/>
-          <w:sz w:val="24"/>
-          <w:szCs w:val="24"/>
-          <w:bdr w:val="none" w:sz="0" w:space="0" w:color="auto" w:frame="1"/>
-        </w:rPr>
-        <w:t>Memory Management:</w:t>
-      </w:r>
-      <w:r>
-        <w:rPr>
-          <w:rFonts w:eastAsia="Times New Roman" w:cs="Times New Roman"/>
-          <w:color w:val="1B1C1D"/>
-          <w:sz w:val="24"/>
-          <w:szCs w:val="24"/>
-        </w:rPr>
-        <w:t xml:space="preserve"> The project employs modern C++ features, primarily </w:t>
-      </w:r>
-      <w:proofErr w:type="gramStart"/>
-      <w:r>
-        <w:rPr>
-          <w:rFonts w:eastAsia="Times New Roman" w:cs="Courier New"/>
-          <w:color w:val="444746"/>
-          <w:sz w:val="20"/>
-          <w:szCs w:val="20"/>
-          <w:bdr w:val="none" w:sz="0" w:space="0" w:color="auto" w:frame="1"/>
-        </w:rPr>
-        <w:t>std::</w:t>
-      </w:r>
-      <w:proofErr w:type="spellStart"/>
-      <w:proofErr w:type="gramEnd"/>
-      <w:r>
-        <w:rPr>
-          <w:rFonts w:eastAsia="Times New Roman" w:cs="Courier New"/>
-          <w:color w:val="444746"/>
-          <w:sz w:val="20"/>
-          <w:szCs w:val="20"/>
-          <w:bdr w:val="none" w:sz="0" w:space="0" w:color="auto" w:frame="1"/>
-        </w:rPr>
-        <w:t>unique_ptr</w:t>
-      </w:r>
-      <w:proofErr w:type="spellEnd"/>
-      <w:r>
-        <w:rPr>
-          <w:rFonts w:eastAsia="Times New Roman" w:cs="Times New Roman"/>
-          <w:color w:val="1B1C1D"/>
-          <w:sz w:val="24"/>
-          <w:szCs w:val="24"/>
-        </w:rPr>
-        <w:t>, to ensure all dynamically allocated objects are managed automatically, eliminating manual memory deallocation and preventing memory leaks.</w:t>
-      </w:r>
-    </w:p>
-    <w:p>
-      <w:pPr>
-        <w:numPr>
-          <w:ilvl w:val="0"/>
-          <w:numId w:val="15"/>
-        </w:numPr>
-        <w:spacing w:before="100" w:beforeAutospacing="1" w:after="0" w:line="240" w:lineRule="auto"/>
-        <w:rPr>
-          <w:rFonts w:eastAsia="Times New Roman" w:cs="Times New Roman"/>
-          <w:color w:val="1B1C1D"/>
-          <w:sz w:val="24"/>
-          <w:szCs w:val="24"/>
-        </w:rPr>
-      </w:pPr>
-      <w:r>
-        <w:rPr>
-          <w:rFonts w:eastAsia="Times New Roman" w:cs="Times New Roman"/>
-          <w:b/>
-          <w:bCs/>
-          <w:color w:val="1B1C1D"/>
-          <w:sz w:val="24"/>
-          <w:szCs w:val="24"/>
-          <w:bdr w:val="none" w:sz="0" w:space="0" w:color="auto" w:frame="1"/>
-        </w:rPr>
-        <w:t>Scaling:</w:t>
-      </w:r>
-      <w:r>
-        <w:rPr>
-          <w:rFonts w:eastAsia="Times New Roman" w:cs="Times New Roman"/>
-          <w:color w:val="1B1C1D"/>
-          <w:sz w:val="24"/>
-          <w:szCs w:val="24"/>
-        </w:rPr>
-        <w:t xml:space="preserve"> A constant scale factor (</w:t>
-      </w:r>
-      <w:r>
-        <w:rPr>
-          <w:rFonts w:eastAsia="Times New Roman" w:cs="Courier New"/>
-          <w:color w:val="444746"/>
-          <w:sz w:val="20"/>
-          <w:szCs w:val="20"/>
-          <w:bdr w:val="none" w:sz="0" w:space="0" w:color="auto" w:frame="1"/>
-        </w:rPr>
-        <w:t>SCALE = 30.0f</w:t>
-      </w:r>
-      <w:r>
-        <w:rPr>
-          <w:rFonts w:eastAsia="Times New Roman" w:cs="Times New Roman"/>
-          <w:color w:val="1B1C1D"/>
-          <w:sz w:val="24"/>
-          <w:szCs w:val="24"/>
-        </w:rPr>
-        <w:t xml:space="preserve">) is used in </w:t>
-      </w:r>
-      <w:proofErr w:type="spellStart"/>
-      <w:r>
-        <w:rPr>
-          <w:rFonts w:eastAsia="Times New Roman" w:cs="Courier New"/>
-          <w:color w:val="444746"/>
-          <w:sz w:val="20"/>
-          <w:szCs w:val="20"/>
-          <w:bdr w:val="none" w:sz="0" w:space="0" w:color="auto" w:frame="1"/>
-        </w:rPr>
-        <w:t>GameController</w:t>
-      </w:r>
-      <w:proofErr w:type="spellEnd"/>
       <w:r>
         <w:rPr>
           <w:rFonts w:eastAsia="Times New Roman" w:cs="Times New Roman"/>
@@ -3458,6 +2977,119 @@
     </w:lvl>
   </w:abstractNum>
   <w:abstractNum w:abstractNumId="12" w15:restartNumberingAfterBreak="0">
+    <w:nsid w:val="2606702C"/>
+    <w:multiLevelType w:val="hybridMultilevel"/>
+    <w:tmpl w:val="17DCD426"/>
+    <w:lvl w:ilvl="0" w:tplc="20000001">
+      <w:start w:val="1"/>
+      <w:numFmt w:val="bullet"/>
+      <w:lvlText w:val=""/>
+      <w:lvlJc w:val="left"/>
+      <w:pPr>
+        <w:ind w:left="720" w:hanging="360"/>
+      </w:pPr>
+      <w:rPr>
+        <w:rFonts w:ascii="Symbol" w:hAnsi="Symbol" w:hint="default"/>
+      </w:rPr>
+    </w:lvl>
+    <w:lvl w:ilvl="1" w:tplc="20000003" w:tentative="1">
+      <w:start w:val="1"/>
+      <w:numFmt w:val="bullet"/>
+      <w:lvlText w:val="o"/>
+      <w:lvlJc w:val="left"/>
+      <w:pPr>
+        <w:ind w:left="1440" w:hanging="360"/>
+      </w:pPr>
+      <w:rPr>
+        <w:rFonts w:ascii="Courier New" w:hAnsi="Courier New" w:cs="Courier New" w:hint="default"/>
+      </w:rPr>
+    </w:lvl>
+    <w:lvl w:ilvl="2" w:tplc="20000005" w:tentative="1">
+      <w:start w:val="1"/>
+      <w:numFmt w:val="bullet"/>
+      <w:lvlText w:val=""/>
+      <w:lvlJc w:val="left"/>
+      <w:pPr>
+        <w:ind w:left="2160" w:hanging="360"/>
+      </w:pPr>
+      <w:rPr>
+        <w:rFonts w:ascii="Wingdings" w:hAnsi="Wingdings" w:hint="default"/>
+      </w:rPr>
+    </w:lvl>
+    <w:lvl w:ilvl="3" w:tplc="20000001" w:tentative="1">
+      <w:start w:val="1"/>
+      <w:numFmt w:val="bullet"/>
+      <w:lvlText w:val=""/>
+      <w:lvlJc w:val="left"/>
+      <w:pPr>
+        <w:ind w:left="2880" w:hanging="360"/>
+      </w:pPr>
+      <w:rPr>
+        <w:rFonts w:ascii="Symbol" w:hAnsi="Symbol" w:hint="default"/>
+      </w:rPr>
+    </w:lvl>
+    <w:lvl w:ilvl="4" w:tplc="20000003" w:tentative="1">
+      <w:start w:val="1"/>
+      <w:numFmt w:val="bullet"/>
+      <w:lvlText w:val="o"/>
+      <w:lvlJc w:val="left"/>
+      <w:pPr>
+        <w:ind w:left="3600" w:hanging="360"/>
+      </w:pPr>
+      <w:rPr>
+        <w:rFonts w:ascii="Courier New" w:hAnsi="Courier New" w:cs="Courier New" w:hint="default"/>
+      </w:rPr>
+    </w:lvl>
+    <w:lvl w:ilvl="5" w:tplc="20000005" w:tentative="1">
+      <w:start w:val="1"/>
+      <w:numFmt w:val="bullet"/>
+      <w:lvlText w:val=""/>
+      <w:lvlJc w:val="left"/>
+      <w:pPr>
+        <w:ind w:left="4320" w:hanging="360"/>
+      </w:pPr>
+      <w:rPr>
+        <w:rFonts w:ascii="Wingdings" w:hAnsi="Wingdings" w:hint="default"/>
+      </w:rPr>
+    </w:lvl>
+    <w:lvl w:ilvl="6" w:tplc="20000001" w:tentative="1">
+      <w:start w:val="1"/>
+      <w:numFmt w:val="bullet"/>
+      <w:lvlText w:val=""/>
+      <w:lvlJc w:val="left"/>
+      <w:pPr>
+        <w:ind w:left="5040" w:hanging="360"/>
+      </w:pPr>
+      <w:rPr>
+        <w:rFonts w:ascii="Symbol" w:hAnsi="Symbol" w:hint="default"/>
+      </w:rPr>
+    </w:lvl>
+    <w:lvl w:ilvl="7" w:tplc="20000003" w:tentative="1">
+      <w:start w:val="1"/>
+      <w:numFmt w:val="bullet"/>
+      <w:lvlText w:val="o"/>
+      <w:lvlJc w:val="left"/>
+      <w:pPr>
+        <w:ind w:left="5760" w:hanging="360"/>
+      </w:pPr>
+      <w:rPr>
+        <w:rFonts w:ascii="Courier New" w:hAnsi="Courier New" w:cs="Courier New" w:hint="default"/>
+      </w:rPr>
+    </w:lvl>
+    <w:lvl w:ilvl="8" w:tplc="20000005" w:tentative="1">
+      <w:start w:val="1"/>
+      <w:numFmt w:val="bullet"/>
+      <w:lvlText w:val=""/>
+      <w:lvlJc w:val="left"/>
+      <w:pPr>
+        <w:ind w:left="6480" w:hanging="360"/>
+      </w:pPr>
+      <w:rPr>
+        <w:rFonts w:ascii="Wingdings" w:hAnsi="Wingdings" w:hint="default"/>
+      </w:rPr>
+    </w:lvl>
+  </w:abstractNum>
+  <w:abstractNum w:abstractNumId="13" w15:restartNumberingAfterBreak="0">
     <w:nsid w:val="2B691625"/>
     <w:multiLevelType w:val="multilevel"/>
     <w:tmpl w:val="824C195C"/>
@@ -3606,7 +3238,7 @@
       </w:rPr>
     </w:lvl>
   </w:abstractNum>
-  <w:abstractNum w:abstractNumId="13" w15:restartNumberingAfterBreak="0">
+  <w:abstractNum w:abstractNumId="14" w15:restartNumberingAfterBreak="0">
     <w:nsid w:val="2E942C8F"/>
     <w:multiLevelType w:val="multilevel"/>
     <w:tmpl w:val="256E46C8"/>
@@ -3755,7 +3387,7 @@
       </w:rPr>
     </w:lvl>
   </w:abstractNum>
-  <w:abstractNum w:abstractNumId="14" w15:restartNumberingAfterBreak="0">
+  <w:abstractNum w:abstractNumId="15" w15:restartNumberingAfterBreak="0">
     <w:nsid w:val="31007739"/>
     <w:multiLevelType w:val="multilevel"/>
     <w:tmpl w:val="4E28BF0A"/>
@@ -3904,7 +3536,7 @@
       </w:rPr>
     </w:lvl>
   </w:abstractNum>
-  <w:abstractNum w:abstractNumId="15" w15:restartNumberingAfterBreak="0">
+  <w:abstractNum w:abstractNumId="16" w15:restartNumberingAfterBreak="0">
     <w:nsid w:val="31247787"/>
     <w:multiLevelType w:val="multilevel"/>
     <w:tmpl w:val="9DE85036"/>
@@ -4053,7 +3685,119 @@
       </w:rPr>
     </w:lvl>
   </w:abstractNum>
-  <w:abstractNum w:abstractNumId="16" w15:restartNumberingAfterBreak="0">
+  <w:abstractNum w:abstractNumId="17" w15:restartNumberingAfterBreak="0">
+    <w:nsid w:val="381B34C1"/>
+    <w:multiLevelType w:val="hybridMultilevel"/>
+    <w:tmpl w:val="B17090A8"/>
+    <w:lvl w:ilvl="0" w:tplc="3398A5CA">
+      <w:numFmt w:val="bullet"/>
+      <w:lvlText w:val="-"/>
+      <w:lvlJc w:val="left"/>
+      <w:pPr>
+        <w:ind w:left="720" w:hanging="360"/>
+      </w:pPr>
+      <w:rPr>
+        <w:rFonts w:ascii="Cambria" w:eastAsiaTheme="minorEastAsia" w:hAnsi="Cambria" w:cstheme="minorBidi" w:hint="default"/>
+      </w:rPr>
+    </w:lvl>
+    <w:lvl w:ilvl="1" w:tplc="20000003" w:tentative="1">
+      <w:start w:val="1"/>
+      <w:numFmt w:val="bullet"/>
+      <w:lvlText w:val="o"/>
+      <w:lvlJc w:val="left"/>
+      <w:pPr>
+        <w:ind w:left="1440" w:hanging="360"/>
+      </w:pPr>
+      <w:rPr>
+        <w:rFonts w:ascii="Courier New" w:hAnsi="Courier New" w:cs="Courier New" w:hint="default"/>
+      </w:rPr>
+    </w:lvl>
+    <w:lvl w:ilvl="2" w:tplc="20000005" w:tentative="1">
+      <w:start w:val="1"/>
+      <w:numFmt w:val="bullet"/>
+      <w:lvlText w:val=""/>
+      <w:lvlJc w:val="left"/>
+      <w:pPr>
+        <w:ind w:left="2160" w:hanging="360"/>
+      </w:pPr>
+      <w:rPr>
+        <w:rFonts w:ascii="Wingdings" w:hAnsi="Wingdings" w:hint="default"/>
+      </w:rPr>
+    </w:lvl>
+    <w:lvl w:ilvl="3" w:tplc="20000001" w:tentative="1">
+      <w:start w:val="1"/>
+      <w:numFmt w:val="bullet"/>
+      <w:lvlText w:val=""/>
+      <w:lvlJc w:val="left"/>
+      <w:pPr>
+        <w:ind w:left="2880" w:hanging="360"/>
+      </w:pPr>
+      <w:rPr>
+        <w:rFonts w:ascii="Symbol" w:hAnsi="Symbol" w:hint="default"/>
+      </w:rPr>
+    </w:lvl>
+    <w:lvl w:ilvl="4" w:tplc="20000003" w:tentative="1">
+      <w:start w:val="1"/>
+      <w:numFmt w:val="bullet"/>
+      <w:lvlText w:val="o"/>
+      <w:lvlJc w:val="left"/>
+      <w:pPr>
+        <w:ind w:left="3600" w:hanging="360"/>
+      </w:pPr>
+      <w:rPr>
+        <w:rFonts w:ascii="Courier New" w:hAnsi="Courier New" w:cs="Courier New" w:hint="default"/>
+      </w:rPr>
+    </w:lvl>
+    <w:lvl w:ilvl="5" w:tplc="20000005" w:tentative="1">
+      <w:start w:val="1"/>
+      <w:numFmt w:val="bullet"/>
+      <w:lvlText w:val=""/>
+      <w:lvlJc w:val="left"/>
+      <w:pPr>
+        <w:ind w:left="4320" w:hanging="360"/>
+      </w:pPr>
+      <w:rPr>
+        <w:rFonts w:ascii="Wingdings" w:hAnsi="Wingdings" w:hint="default"/>
+      </w:rPr>
+    </w:lvl>
+    <w:lvl w:ilvl="6" w:tplc="20000001" w:tentative="1">
+      <w:start w:val="1"/>
+      <w:numFmt w:val="bullet"/>
+      <w:lvlText w:val=""/>
+      <w:lvlJc w:val="left"/>
+      <w:pPr>
+        <w:ind w:left="5040" w:hanging="360"/>
+      </w:pPr>
+      <w:rPr>
+        <w:rFonts w:ascii="Symbol" w:hAnsi="Symbol" w:hint="default"/>
+      </w:rPr>
+    </w:lvl>
+    <w:lvl w:ilvl="7" w:tplc="20000003" w:tentative="1">
+      <w:start w:val="1"/>
+      <w:numFmt w:val="bullet"/>
+      <w:lvlText w:val="o"/>
+      <w:lvlJc w:val="left"/>
+      <w:pPr>
+        <w:ind w:left="5760" w:hanging="360"/>
+      </w:pPr>
+      <w:rPr>
+        <w:rFonts w:ascii="Courier New" w:hAnsi="Courier New" w:cs="Courier New" w:hint="default"/>
+      </w:rPr>
+    </w:lvl>
+    <w:lvl w:ilvl="8" w:tplc="20000005" w:tentative="1">
+      <w:start w:val="1"/>
+      <w:numFmt w:val="bullet"/>
+      <w:lvlText w:val=""/>
+      <w:lvlJc w:val="left"/>
+      <w:pPr>
+        <w:ind w:left="6480" w:hanging="360"/>
+      </w:pPr>
+      <w:rPr>
+        <w:rFonts w:ascii="Wingdings" w:hAnsi="Wingdings" w:hint="default"/>
+      </w:rPr>
+    </w:lvl>
+  </w:abstractNum>
+  <w:abstractNum w:abstractNumId="18" w15:restartNumberingAfterBreak="0">
     <w:nsid w:val="42382AC9"/>
     <w:multiLevelType w:val="hybridMultilevel"/>
     <w:tmpl w:val="3EF6D5AE"/>
@@ -4165,7 +3909,7 @@
       </w:rPr>
     </w:lvl>
   </w:abstractNum>
-  <w:abstractNum w:abstractNumId="17" w15:restartNumberingAfterBreak="0">
+  <w:abstractNum w:abstractNumId="19" w15:restartNumberingAfterBreak="0">
     <w:nsid w:val="4EE44F20"/>
     <w:multiLevelType w:val="multilevel"/>
     <w:tmpl w:val="A2FE7820"/>
@@ -4314,7 +4058,7 @@
       </w:rPr>
     </w:lvl>
   </w:abstractNum>
-  <w:abstractNum w:abstractNumId="18" w15:restartNumberingAfterBreak="0">
+  <w:abstractNum w:abstractNumId="20" w15:restartNumberingAfterBreak="0">
     <w:nsid w:val="5D90293F"/>
     <w:multiLevelType w:val="hybridMultilevel"/>
     <w:tmpl w:val="D2F6A516"/>
@@ -4403,7 +4147,7 @@
       </w:pPr>
     </w:lvl>
   </w:abstractNum>
-  <w:abstractNum w:abstractNumId="19" w15:restartNumberingAfterBreak="0">
+  <w:abstractNum w:abstractNumId="21" w15:restartNumberingAfterBreak="0">
     <w:nsid w:val="6B1254E5"/>
     <w:multiLevelType w:val="hybridMultilevel"/>
     <w:tmpl w:val="9D5E9E6E"/>
@@ -4515,7 +4259,7 @@
       </w:rPr>
     </w:lvl>
   </w:abstractNum>
-  <w:abstractNum w:abstractNumId="20" w15:restartNumberingAfterBreak="0">
+  <w:abstractNum w:abstractNumId="22" w15:restartNumberingAfterBreak="0">
     <w:nsid w:val="6E96468B"/>
     <w:multiLevelType w:val="multilevel"/>
     <w:tmpl w:val="FE5EE21E"/>
@@ -4664,7 +4408,7 @@
       </w:rPr>
     </w:lvl>
   </w:abstractNum>
-  <w:abstractNum w:abstractNumId="21" w15:restartNumberingAfterBreak="0">
+  <w:abstractNum w:abstractNumId="23" w15:restartNumberingAfterBreak="0">
     <w:nsid w:val="71882E7F"/>
     <w:multiLevelType w:val="hybridMultilevel"/>
     <w:tmpl w:val="12105B7C"/>
@@ -4805,13 +4549,13 @@
     <w:abstractNumId w:val="0"/>
   </w:num>
   <w:num w:numId="10" w16cid:durableId="623662353">
-    <w:abstractNumId w:val="13"/>
+    <w:abstractNumId w:val="14"/>
   </w:num>
   <w:num w:numId="11" w16cid:durableId="1190530618">
-    <w:abstractNumId w:val="20"/>
+    <w:abstractNumId w:val="22"/>
   </w:num>
   <w:num w:numId="12" w16cid:durableId="338433611">
-    <w:abstractNumId w:val="12"/>
+    <w:abstractNumId w:val="13"/>
   </w:num>
   <w:num w:numId="13" w16cid:durableId="912206381">
     <w:abstractNumId w:val="10"/>
@@ -4820,28 +4564,34 @@
     <w:abstractNumId w:val="9"/>
   </w:num>
   <w:num w:numId="15" w16cid:durableId="1326278329">
-    <w:abstractNumId w:val="17"/>
+    <w:abstractNumId w:val="19"/>
   </w:num>
   <w:num w:numId="16" w16cid:durableId="1138062727">
+    <w:abstractNumId w:val="23"/>
+  </w:num>
+  <w:num w:numId="17" w16cid:durableId="1067872715">
     <w:abstractNumId w:val="21"/>
   </w:num>
-  <w:num w:numId="17" w16cid:durableId="1067872715">
-    <w:abstractNumId w:val="19"/>
-  </w:num>
   <w:num w:numId="18" w16cid:durableId="588316690">
-    <w:abstractNumId w:val="16"/>
+    <w:abstractNumId w:val="18"/>
   </w:num>
   <w:num w:numId="19" w16cid:durableId="326131419">
     <w:abstractNumId w:val="11"/>
   </w:num>
   <w:num w:numId="20" w16cid:durableId="1469937406">
-    <w:abstractNumId w:val="14"/>
+    <w:abstractNumId w:val="15"/>
   </w:num>
   <w:num w:numId="21" w16cid:durableId="7610029">
-    <w:abstractNumId w:val="15"/>
+    <w:abstractNumId w:val="16"/>
   </w:num>
   <w:num w:numId="22" w16cid:durableId="1522082797">
-    <w:abstractNumId w:val="18"/>
+    <w:abstractNumId w:val="20"/>
+  </w:num>
+  <w:num w:numId="23" w16cid:durableId="842167444">
+    <w:abstractNumId w:val="17"/>
+  </w:num>
+  <w:num w:numId="24" w16cid:durableId="1376737753">
+    <w:abstractNumId w:val="12"/>
   </w:num>
 </w:numbering>
 </file>

</xml_diff>